<commit_message>
Add pdf degree certificates
</commit_message>
<xml_diff>
--- a/cv/files/Recommendations.docx
+++ b/cv/files/Recommendations.docx
@@ -2,89 +2,746 @@
 <file path=word/document.xml><?xml version="1.0" encoding="utf-8"?>
 <w:document xmlns:wpc="http://schemas.microsoft.com/office/word/2010/wordprocessingCanvas" xmlns:cx="http://schemas.microsoft.com/office/drawing/2014/chartex" xmlns:cx1="http://schemas.microsoft.com/office/drawing/2015/9/8/chartex" xmlns:cx2="http://schemas.microsoft.com/office/drawing/2015/10/21/chartex" xmlns:cx3="http://schemas.microsoft.com/office/drawing/2016/5/9/chartex" xmlns:cx4="http://schemas.microsoft.com/office/drawing/2016/5/10/chartex" xmlns:cx5="http://schemas.microsoft.com/office/drawing/2016/5/11/chartex" xmlns:cx6="http://schemas.microsoft.com/office/drawing/2016/5/12/chartex" xmlns:cx7="http://schemas.microsoft.com/office/drawing/2016/5/13/chartex" xmlns:cx8="http://schemas.microsoft.com/office/drawing/2016/5/14/chartex" xmlns:mc="http://schemas.openxmlformats.org/markup-compatibility/2006" xmlns:aink="http://schemas.microsoft.com/office/drawing/2016/ink" xmlns:am3d="http://schemas.microsoft.com/office/drawing/2017/model3d" xmlns:o="urn:schemas-microsoft-com:office:office" xmlns:r="http://schemas.openxmlformats.org/officeDocument/2006/relationships" xmlns:m="http://schemas.openxmlformats.org/officeDocument/2006/math" xmlns:v="urn:schemas-microsoft-com:vml" xmlns:wp14="http://schemas.microsoft.com/office/word/2010/wordprocessingDrawing" xmlns:wp="http://schemas.openxmlformats.org/drawingml/2006/wordprocessingDrawing" xmlns:w10="urn:schemas-microsoft-com:office:word" xmlns:w="http://schemas.openxmlformats.org/wordprocessingml/2006/main" xmlns:w14="http://schemas.microsoft.com/office/word/2010/wordml" xmlns:w15="http://schemas.microsoft.com/office/word/2012/wordml" xmlns:w16cex="http://schemas.microsoft.com/office/word/2018/wordml/cex" xmlns:w16cid="http://schemas.microsoft.com/office/word/2016/wordml/cid" xmlns:w16="http://schemas.microsoft.com/office/word/2018/wordml" xmlns:w16se="http://schemas.microsoft.com/office/word/2015/wordml/symex" xmlns:wpg="http://schemas.microsoft.com/office/word/2010/wordprocessingGroup" xmlns:wpi="http://schemas.microsoft.com/office/word/2010/wordprocessingInk" xmlns:wne="http://schemas.microsoft.com/office/word/2006/wordml" xmlns:wps="http://schemas.microsoft.com/office/word/2010/wordprocessingShape" mc:Ignorable="w14 w15 w16se w16cid w16 w16cex wp14">
   <w:body>
-    <w:p/>
-    <w:p>
-      <w:pPr>
-        <w:rPr>
-          <w:rFonts w:ascii="Segoe UI" w:eastAsia="Times New Roman" w:hAnsi="Segoe UI" w:cs="Segoe UI"/>
+    <w:p>
+      <w:pPr>
+        <w:rPr>
+          <w:rFonts w:ascii="Times New Roman" w:eastAsia="Times New Roman" w:hAnsi="Times New Roman" w:cs="Times New Roman"/>
+          <w:lang w:eastAsia="en-GB"/>
+        </w:rPr>
+      </w:pPr>
+      <w:r>
+        <w:rPr>
+          <w:rFonts w:ascii="Times New Roman" w:eastAsia="Times New Roman" w:hAnsi="Times New Roman" w:cs="Times New Roman"/>
+          <w:lang w:eastAsia="en-GB"/>
+        </w:rPr>
+        <w:fldChar w:fldCharType="begin"/>
+      </w:r>
+      <w:r>
+        <w:rPr>
+          <w:rFonts w:ascii="Times New Roman" w:eastAsia="Times New Roman" w:hAnsi="Times New Roman" w:cs="Times New Roman"/>
+          <w:lang w:eastAsia="en-GB"/>
+        </w:rPr>
+        <w:instrText xml:space="preserve"> INCLUDEPICTURE "https://media-exp1.licdn.com/dms/image/C4D03AQF7PxwbFN9otQ/profile-displayphoto-shrink_100_100/0/1584950682216?e=1638403200&amp;v=beta&amp;t=D3raNUxKvVs6yLsXNzR2SE8niWSVRr5VvAxMOpm-dCQ" \* MERGEFORMATINET </w:instrText>
+      </w:r>
+      <w:r>
+        <w:rPr>
+          <w:rFonts w:ascii="Times New Roman" w:eastAsia="Times New Roman" w:hAnsi="Times New Roman" w:cs="Times New Roman"/>
+          <w:lang w:eastAsia="en-GB"/>
+        </w:rPr>
+        <w:fldChar w:fldCharType="separate"/>
+      </w:r>
+      <w:r>
+        <w:rPr>
+          <w:rFonts w:ascii="Times New Roman" w:eastAsia="Times New Roman" w:hAnsi="Times New Roman" w:cs="Times New Roman"/>
+          <w:noProof/>
+          <w:lang w:eastAsia="en-GB"/>
+        </w:rPr>
+        <w:drawing>
+          <wp:inline distT="0" distB="0" distL="0" distR="0" wp14:anchorId="05156631" wp14:editId="276A55C5">
+            <wp:extent cx="826936" cy="826936"/>
+            <wp:effectExtent l="0" t="0" r="0" b="0"/>
+            <wp:docPr id="1" name="Picture 1" descr="Yanissa Lamboley"/>
+            <wp:cNvGraphicFramePr>
+              <a:graphicFrameLocks xmlns:a="http://schemas.openxmlformats.org/drawingml/2006/main" noChangeAspect="1"/>
+            </wp:cNvGraphicFramePr>
+            <a:graphic xmlns:a="http://schemas.openxmlformats.org/drawingml/2006/main">
+              <a:graphicData uri="http://schemas.openxmlformats.org/drawingml/2006/picture">
+                <pic:pic xmlns:pic="http://schemas.openxmlformats.org/drawingml/2006/picture">
+                  <pic:nvPicPr>
+                    <pic:cNvPr id="0" name="Picture 1" descr="Yanissa Lamboley"/>
+                    <pic:cNvPicPr>
+                      <a:picLocks noChangeAspect="1" noChangeArrowheads="1"/>
+                    </pic:cNvPicPr>
+                  </pic:nvPicPr>
+                  <pic:blipFill>
+                    <a:blip r:embed="rId5">
+                      <a:extLst>
+                        <a:ext uri="{28A0092B-C50C-407E-A947-70E740481C1C}">
+                          <a14:useLocalDpi xmlns:a14="http://schemas.microsoft.com/office/drawing/2010/main" val="0"/>
+                        </a:ext>
+                      </a:extLst>
+                    </a:blip>
+                    <a:srcRect/>
+                    <a:stretch>
+                      <a:fillRect/>
+                    </a:stretch>
+                  </pic:blipFill>
+                  <pic:spPr bwMode="auto">
+                    <a:xfrm>
+                      <a:off x="0" y="0"/>
+                      <a:ext cx="849134" cy="849134"/>
+                    </a:xfrm>
+                    <a:prstGeom prst="rect">
+                      <a:avLst/>
+                    </a:prstGeom>
+                    <a:noFill/>
+                    <a:ln>
+                      <a:noFill/>
+                    </a:ln>
+                  </pic:spPr>
+                </pic:pic>
+              </a:graphicData>
+            </a:graphic>
+          </wp:inline>
+        </w:drawing>
+      </w:r>
+      <w:r>
+        <w:rPr>
+          <w:rFonts w:ascii="Times New Roman" w:eastAsia="Times New Roman" w:hAnsi="Times New Roman" w:cs="Times New Roman"/>
+          <w:lang w:eastAsia="en-GB"/>
+        </w:rPr>
+        <w:fldChar w:fldCharType="end"/>
+      </w:r>
+    </w:p>
+    <w:p>
+      <w:pPr>
+        <w:autoSpaceDE w:val="0"/>
+        <w:autoSpaceDN w:val="0"/>
+        <w:adjustRightInd w:val="0"/>
+        <w:rPr>
+          <w:rFonts w:cstheme="minorHAnsi"/>
+          <w:color w:val="4472C4" w:themeColor="accent1"/>
+          <w:lang w:val="en-GB"/>
+        </w:rPr>
+      </w:pPr>
+    </w:p>
+    <w:p>
+      <w:pPr>
+        <w:autoSpaceDE w:val="0"/>
+        <w:autoSpaceDN w:val="0"/>
+        <w:adjustRightInd w:val="0"/>
+        <w:rPr>
+          <w:rFonts w:cstheme="minorHAnsi"/>
+          <w:color w:val="4472C4" w:themeColor="accent1"/>
+          <w:lang w:val="en-GB"/>
+        </w:rPr>
+      </w:pPr>
+      <w:r>
+        <w:rPr>
+          <w:rFonts w:cstheme="minorHAnsi"/>
+          <w:color w:val="4472C4" w:themeColor="accent1"/>
+          <w:lang w:val="en-GB"/>
+        </w:rPr>
+        <w:fldChar w:fldCharType="begin"/>
+      </w:r>
+      <w:r>
+        <w:rPr>
+          <w:rFonts w:cstheme="minorHAnsi"/>
+          <w:color w:val="4472C4" w:themeColor="accent1"/>
+          <w:lang w:val="en-GB"/>
+        </w:rPr>
+        <w:instrText>HYPERLINK "https://www.linkedin.com/in/yanissa-lamboley2020/"</w:instrText>
+      </w:r>
+      <w:r>
+        <w:rPr>
+          <w:rFonts w:cstheme="minorHAnsi"/>
+          <w:color w:val="4472C4" w:themeColor="accent1"/>
+          <w:lang w:val="en-GB"/>
+        </w:rPr>
+      </w:r>
+      <w:r>
+        <w:rPr>
+          <w:rFonts w:cstheme="minorHAnsi"/>
+          <w:color w:val="4472C4" w:themeColor="accent1"/>
+          <w:lang w:val="en-GB"/>
+        </w:rPr>
+        <w:fldChar w:fldCharType="separate"/>
+      </w:r>
+      <w:proofErr w:type="spellStart"/>
+      <w:r>
+        <w:rPr>
+          <w:rFonts w:cstheme="minorHAnsi"/>
+          <w:color w:val="4472C4" w:themeColor="accent1"/>
+          <w:lang w:val="en-GB"/>
+        </w:rPr>
+        <w:t>Yanissa</w:t>
+      </w:r>
+      <w:proofErr w:type="spellEnd"/>
+      <w:r>
+        <w:rPr>
+          <w:rFonts w:cstheme="minorHAnsi"/>
+          <w:color w:val="4472C4" w:themeColor="accent1"/>
+          <w:lang w:val="en-GB"/>
+        </w:rPr>
+        <w:t xml:space="preserve"> </w:t>
+      </w:r>
+      <w:proofErr w:type="spellStart"/>
+      <w:r>
+        <w:rPr>
+          <w:rFonts w:cstheme="minorHAnsi"/>
+          <w:color w:val="4472C4" w:themeColor="accent1"/>
+          <w:lang w:val="en-GB"/>
+        </w:rPr>
+        <w:t>Lamboley</w:t>
+      </w:r>
+      <w:proofErr w:type="spellEnd"/>
+    </w:p>
+    <w:p>
+      <w:pPr>
+        <w:autoSpaceDE w:val="0"/>
+        <w:autoSpaceDN w:val="0"/>
+        <w:adjustRightInd w:val="0"/>
+        <w:rPr>
+          <w:rFonts w:cstheme="minorHAnsi"/>
+          <w:color w:val="4472C4" w:themeColor="accent1"/>
+          <w:lang w:val="en-GB"/>
+        </w:rPr>
+      </w:pPr>
+      <w:r>
+        <w:rPr>
+          <w:rFonts w:cstheme="minorHAnsi"/>
+          <w:color w:val="4472C4" w:themeColor="accent1"/>
+          <w:lang w:val="en-GB"/>
+        </w:rPr>
+        <w:t>ERP Project Manager at IFS</w:t>
+      </w:r>
+    </w:p>
+    <w:p>
+      <w:pPr>
+        <w:autoSpaceDE w:val="0"/>
+        <w:autoSpaceDN w:val="0"/>
+        <w:adjustRightInd w:val="0"/>
+        <w:rPr>
+          <w:rFonts w:cstheme="minorHAnsi"/>
+          <w:color w:val="4472C4" w:themeColor="accent1"/>
+          <w:lang w:val="en-GB"/>
+        </w:rPr>
+      </w:pPr>
+      <w:r>
+        <w:rPr>
+          <w:rFonts w:cstheme="minorHAnsi"/>
+          <w:color w:val="4472C4" w:themeColor="accent1"/>
+          <w:lang w:val="en-GB"/>
+        </w:rPr>
+        <w:t xml:space="preserve">September 29, 2021, </w:t>
+      </w:r>
+      <w:proofErr w:type="spellStart"/>
+      <w:r>
+        <w:rPr>
+          <w:rFonts w:cstheme="minorHAnsi"/>
+          <w:color w:val="4472C4" w:themeColor="accent1"/>
+          <w:lang w:val="en-GB"/>
+        </w:rPr>
+        <w:t>Yanissa</w:t>
+      </w:r>
+      <w:proofErr w:type="spellEnd"/>
+      <w:r>
+        <w:rPr>
+          <w:rFonts w:cstheme="minorHAnsi"/>
+          <w:color w:val="4472C4" w:themeColor="accent1"/>
+          <w:lang w:val="en-GB"/>
+        </w:rPr>
+        <w:t xml:space="preserve"> managed </w:t>
+      </w:r>
+      <w:proofErr w:type="spellStart"/>
+      <w:r>
+        <w:rPr>
+          <w:rFonts w:cstheme="minorHAnsi"/>
+          <w:color w:val="4472C4" w:themeColor="accent1"/>
+          <w:lang w:val="en-GB"/>
+        </w:rPr>
+        <w:t>Asanka</w:t>
+      </w:r>
+      <w:proofErr w:type="spellEnd"/>
+      <w:r>
+        <w:rPr>
+          <w:rFonts w:cstheme="minorHAnsi"/>
+          <w:color w:val="4472C4" w:themeColor="accent1"/>
+          <w:lang w:val="en-GB"/>
+        </w:rPr>
+        <w:t xml:space="preserve"> directly</w:t>
+      </w:r>
+    </w:p>
+    <w:p>
+      <w:pPr>
+        <w:autoSpaceDE w:val="0"/>
+        <w:autoSpaceDN w:val="0"/>
+        <w:adjustRightInd w:val="0"/>
+        <w:rPr>
+          <w:rFonts w:cstheme="minorHAnsi"/>
+          <w:lang w:val="en-GB"/>
+        </w:rPr>
+      </w:pPr>
+      <w:r>
+        <w:rPr>
+          <w:rFonts w:cstheme="minorHAnsi"/>
+          <w:color w:val="4472C4" w:themeColor="accent1"/>
+          <w:lang w:val="en-GB"/>
+        </w:rPr>
+        <w:fldChar w:fldCharType="end"/>
+      </w:r>
+    </w:p>
+    <w:p>
+      <w:pPr>
+        <w:autoSpaceDE w:val="0"/>
+        <w:autoSpaceDN w:val="0"/>
+        <w:adjustRightInd w:val="0"/>
+        <w:rPr>
+          <w:rFonts w:ascii="Segoe UI" w:hAnsi="Segoe UI" w:cs="Segoe UI"/>
+          <w:lang w:val="en-GB"/>
+        </w:rPr>
+      </w:pPr>
+      <w:proofErr w:type="spellStart"/>
+      <w:r>
+        <w:rPr>
+          <w:rFonts w:ascii="Segoe UI" w:hAnsi="Segoe UI" w:cs="Segoe UI"/>
+          <w:lang w:val="en-GB"/>
+        </w:rPr>
+        <w:t>Asanka</w:t>
+      </w:r>
+      <w:proofErr w:type="spellEnd"/>
+      <w:r>
+        <w:rPr>
+          <w:rFonts w:ascii="Segoe UI" w:hAnsi="Segoe UI" w:cs="Segoe UI"/>
+          <w:lang w:val="en-GB"/>
+        </w:rPr>
+        <w:t xml:space="preserve"> joined a very ambitious migration project July 2021 that I have the pleasure to manage. We were under great constraints to deliver all developments required by our customer in a very limited time. The aim was to prove to our </w:t>
+      </w:r>
+      <w:proofErr w:type="gramStart"/>
+      <w:r>
+        <w:rPr>
+          <w:rFonts w:ascii="Segoe UI" w:hAnsi="Segoe UI" w:cs="Segoe UI"/>
+          <w:lang w:val="en-GB"/>
+        </w:rPr>
+        <w:t>Organization</w:t>
+      </w:r>
+      <w:proofErr w:type="gramEnd"/>
+      <w:r>
+        <w:rPr>
+          <w:rFonts w:ascii="Segoe UI" w:hAnsi="Segoe UI" w:cs="Segoe UI"/>
+          <w:lang w:val="en-GB"/>
+        </w:rPr>
+        <w:t xml:space="preserve"> we could shorten migration to the minimum of time and improve customer's satisfaction.</w:t>
+      </w:r>
+    </w:p>
+    <w:p>
+      <w:pPr>
+        <w:autoSpaceDE w:val="0"/>
+        <w:autoSpaceDN w:val="0"/>
+        <w:adjustRightInd w:val="0"/>
+        <w:rPr>
+          <w:rFonts w:ascii="Segoe UI" w:hAnsi="Segoe UI" w:cs="Segoe UI"/>
+          <w:lang w:val="en-GB"/>
+        </w:rPr>
+      </w:pPr>
+    </w:p>
+    <w:p>
+      <w:pPr>
+        <w:autoSpaceDE w:val="0"/>
+        <w:autoSpaceDN w:val="0"/>
+        <w:adjustRightInd w:val="0"/>
+        <w:rPr>
+          <w:rFonts w:ascii="Segoe UI" w:hAnsi="Segoe UI" w:cs="Segoe UI"/>
+          <w:lang w:val="en-GB"/>
+        </w:rPr>
+      </w:pPr>
+      <w:r>
+        <w:rPr>
+          <w:rFonts w:ascii="Segoe UI" w:hAnsi="Segoe UI" w:cs="Segoe UI"/>
+          <w:lang w:val="en-GB"/>
+        </w:rPr>
+        <w:t xml:space="preserve">During this </w:t>
+      </w:r>
+      <w:proofErr w:type="gramStart"/>
+      <w:r>
+        <w:rPr>
+          <w:rFonts w:ascii="Segoe UI" w:hAnsi="Segoe UI" w:cs="Segoe UI"/>
+          <w:lang w:val="en-GB"/>
+        </w:rPr>
+        <w:t>period of time</w:t>
+      </w:r>
+      <w:proofErr w:type="gramEnd"/>
+      <w:r>
+        <w:rPr>
+          <w:rFonts w:ascii="Segoe UI" w:hAnsi="Segoe UI" w:cs="Segoe UI"/>
+          <w:lang w:val="en-GB"/>
+        </w:rPr>
+        <w:t xml:space="preserve">, </w:t>
+      </w:r>
+      <w:proofErr w:type="spellStart"/>
+      <w:r>
+        <w:rPr>
+          <w:rFonts w:ascii="Segoe UI" w:hAnsi="Segoe UI" w:cs="Segoe UI"/>
+          <w:lang w:val="en-GB"/>
+        </w:rPr>
+        <w:t>Asanka</w:t>
+      </w:r>
+      <w:proofErr w:type="spellEnd"/>
+      <w:r>
+        <w:rPr>
+          <w:rFonts w:ascii="Segoe UI" w:hAnsi="Segoe UI" w:cs="Segoe UI"/>
+          <w:lang w:val="en-GB"/>
+        </w:rPr>
+        <w:t xml:space="preserve"> showed all the excepted qualities and competencies that are necessary to quickly become a Senior Software Engineer.</w:t>
+      </w:r>
+    </w:p>
+    <w:p>
+      <w:pPr>
+        <w:autoSpaceDE w:val="0"/>
+        <w:autoSpaceDN w:val="0"/>
+        <w:adjustRightInd w:val="0"/>
+        <w:rPr>
+          <w:rFonts w:ascii="Segoe UI" w:hAnsi="Segoe UI" w:cs="Segoe UI"/>
+          <w:lang w:val="en-GB"/>
+        </w:rPr>
+      </w:pPr>
+    </w:p>
+    <w:p>
+      <w:pPr>
+        <w:autoSpaceDE w:val="0"/>
+        <w:autoSpaceDN w:val="0"/>
+        <w:adjustRightInd w:val="0"/>
+        <w:rPr>
+          <w:rFonts w:ascii="Segoe UI" w:hAnsi="Segoe UI" w:cs="Segoe UI"/>
+          <w:lang w:val="en-GB"/>
+        </w:rPr>
+      </w:pPr>
+      <w:r>
+        <w:rPr>
+          <w:rFonts w:ascii="Segoe UI" w:hAnsi="Segoe UI" w:cs="Segoe UI"/>
+          <w:lang w:val="en-GB"/>
+        </w:rPr>
+        <w:t>He was able to uplift and redevelop the entirety of the developments with the highest quality. As of today, all of them have passed customer testing with no errors.</w:t>
+      </w:r>
+    </w:p>
+    <w:p>
+      <w:pPr>
+        <w:autoSpaceDE w:val="0"/>
+        <w:autoSpaceDN w:val="0"/>
+        <w:adjustRightInd w:val="0"/>
+        <w:rPr>
+          <w:rFonts w:ascii="Segoe UI" w:hAnsi="Segoe UI" w:cs="Segoe UI"/>
+          <w:lang w:val="en-GB"/>
+        </w:rPr>
+      </w:pPr>
+      <w:r>
+        <w:rPr>
+          <w:rFonts w:ascii="Segoe UI" w:hAnsi="Segoe UI" w:cs="Segoe UI"/>
+          <w:lang w:val="en-GB"/>
+        </w:rPr>
+        <w:t xml:space="preserve">He also showed great involvement in the management of the project, regularly reporting progress of his tasks, requiring advice from </w:t>
+      </w:r>
+      <w:proofErr w:type="gramStart"/>
+      <w:r>
+        <w:rPr>
+          <w:rFonts w:ascii="Segoe UI" w:hAnsi="Segoe UI" w:cs="Segoe UI"/>
+          <w:lang w:val="en-GB"/>
+        </w:rPr>
+        <w:t>Seniors</w:t>
+      </w:r>
+      <w:proofErr w:type="gramEnd"/>
+      <w:r>
+        <w:rPr>
+          <w:rFonts w:ascii="Segoe UI" w:hAnsi="Segoe UI" w:cs="Segoe UI"/>
+          <w:lang w:val="en-GB"/>
+        </w:rPr>
+        <w:t xml:space="preserve"> and joining forces with consultants when needed.</w:t>
+      </w:r>
+    </w:p>
+    <w:p>
+      <w:pPr>
+        <w:autoSpaceDE w:val="0"/>
+        <w:autoSpaceDN w:val="0"/>
+        <w:adjustRightInd w:val="0"/>
+        <w:rPr>
+          <w:rFonts w:ascii="Segoe UI" w:hAnsi="Segoe UI" w:cs="Segoe UI"/>
+          <w:lang w:val="en-GB"/>
+        </w:rPr>
+      </w:pPr>
+      <w:r>
+        <w:rPr>
+          <w:rFonts w:ascii="Segoe UI" w:hAnsi="Segoe UI" w:cs="Segoe UI"/>
+          <w:lang w:val="en-GB"/>
+        </w:rPr>
+        <w:t xml:space="preserve">He went the extra mile when we needed packages to be delivered to the customer, not hesitating to learn new </w:t>
+      </w:r>
+      <w:proofErr w:type="gramStart"/>
+      <w:r>
+        <w:rPr>
+          <w:rFonts w:ascii="Segoe UI" w:hAnsi="Segoe UI" w:cs="Segoe UI"/>
+          <w:lang w:val="en-GB"/>
+        </w:rPr>
+        <w:t>skills</w:t>
+      </w:r>
+      <w:proofErr w:type="gramEnd"/>
+      <w:r>
+        <w:rPr>
+          <w:rFonts w:ascii="Segoe UI" w:hAnsi="Segoe UI" w:cs="Segoe UI"/>
+          <w:lang w:val="en-GB"/>
+        </w:rPr>
+        <w:t xml:space="preserve"> and working extra hours to help resolving issues independent from his work.</w:t>
+      </w:r>
+    </w:p>
+    <w:p>
+      <w:pPr>
+        <w:autoSpaceDE w:val="0"/>
+        <w:autoSpaceDN w:val="0"/>
+        <w:adjustRightInd w:val="0"/>
+        <w:rPr>
+          <w:rFonts w:ascii="Segoe UI" w:hAnsi="Segoe UI" w:cs="Segoe UI"/>
+          <w:lang w:val="en-GB"/>
+        </w:rPr>
+      </w:pPr>
+    </w:p>
+    <w:p>
+      <w:pPr>
+        <w:autoSpaceDE w:val="0"/>
+        <w:autoSpaceDN w:val="0"/>
+        <w:adjustRightInd w:val="0"/>
+        <w:rPr>
+          <w:rFonts w:ascii="Segoe UI" w:hAnsi="Segoe UI" w:cs="Segoe UI"/>
+          <w:lang w:val="en-GB"/>
+        </w:rPr>
+      </w:pPr>
+      <w:r>
+        <w:rPr>
+          <w:rFonts w:ascii="Segoe UI" w:hAnsi="Segoe UI" w:cs="Segoe UI"/>
+          <w:lang w:val="en-GB"/>
+        </w:rPr>
+        <w:t xml:space="preserve">It was a real pleasure working with </w:t>
+      </w:r>
+      <w:proofErr w:type="spellStart"/>
+      <w:r>
+        <w:rPr>
+          <w:rFonts w:ascii="Segoe UI" w:hAnsi="Segoe UI" w:cs="Segoe UI"/>
+          <w:lang w:val="en-GB"/>
+        </w:rPr>
+        <w:t>Asanka</w:t>
+      </w:r>
+      <w:proofErr w:type="spellEnd"/>
+      <w:r>
+        <w:rPr>
+          <w:rFonts w:ascii="Segoe UI" w:hAnsi="Segoe UI" w:cs="Segoe UI"/>
+          <w:lang w:val="en-GB"/>
+        </w:rPr>
+        <w:t xml:space="preserve">. I highly recommend </w:t>
+      </w:r>
+      <w:proofErr w:type="gramStart"/>
+      <w:r>
+        <w:rPr>
+          <w:rFonts w:ascii="Segoe UI" w:hAnsi="Segoe UI" w:cs="Segoe UI"/>
+          <w:lang w:val="en-GB"/>
+        </w:rPr>
+        <w:t>him,</w:t>
+      </w:r>
+      <w:proofErr w:type="gramEnd"/>
+      <w:r>
+        <w:rPr>
+          <w:rFonts w:ascii="Segoe UI" w:hAnsi="Segoe UI" w:cs="Segoe UI"/>
+          <w:lang w:val="en-GB"/>
+        </w:rPr>
+        <w:t xml:space="preserve"> he has a bright future in front of him.</w:t>
+      </w:r>
+    </w:p>
+    <w:p>
+      <w:pPr>
+        <w:autoSpaceDE w:val="0"/>
+        <w:autoSpaceDN w:val="0"/>
+        <w:adjustRightInd w:val="0"/>
+        <w:rPr>
+          <w:rFonts w:ascii="Segoe UI" w:hAnsi="Segoe UI" w:cs="Segoe UI"/>
+          <w:lang w:val="en-GB"/>
+        </w:rPr>
+      </w:pPr>
+    </w:p>
+    <w:p>
+      <w:pPr>
+        <w:autoSpaceDE w:val="0"/>
+        <w:autoSpaceDN w:val="0"/>
+        <w:adjustRightInd w:val="0"/>
+        <w:rPr>
+          <w:rFonts w:ascii="Segoe UI" w:hAnsi="Segoe UI" w:cs="Segoe UI"/>
+          <w:lang w:val="en-GB"/>
+        </w:rPr>
+      </w:pPr>
+    </w:p>
+    <w:p>
+      <w:pPr>
+        <w:autoSpaceDE w:val="0"/>
+        <w:autoSpaceDN w:val="0"/>
+        <w:adjustRightInd w:val="0"/>
+        <w:rPr>
+          <w:rFonts w:ascii="Segoe UI" w:hAnsi="Segoe UI" w:cs="Segoe UI"/>
+          <w:lang w:val="en-GB"/>
+        </w:rPr>
+      </w:pPr>
+    </w:p>
+    <w:p>
+      <w:pPr>
+        <w:autoSpaceDE w:val="0"/>
+        <w:autoSpaceDN w:val="0"/>
+        <w:adjustRightInd w:val="0"/>
+        <w:rPr>
+          <w:rFonts w:ascii="Segoe UI" w:hAnsi="Segoe UI" w:cs="Segoe UI"/>
+          <w:lang w:val="en-GB"/>
+        </w:rPr>
+      </w:pPr>
+    </w:p>
+    <w:p>
+      <w:pPr>
+        <w:autoSpaceDE w:val="0"/>
+        <w:autoSpaceDN w:val="0"/>
+        <w:adjustRightInd w:val="0"/>
+        <w:rPr>
+          <w:rFonts w:ascii="Segoe UI" w:hAnsi="Segoe UI" w:cs="Segoe UI"/>
+          <w:lang w:val="en-GB"/>
+        </w:rPr>
+      </w:pPr>
+    </w:p>
+    <w:p>
+      <w:pPr>
+        <w:autoSpaceDE w:val="0"/>
+        <w:autoSpaceDN w:val="0"/>
+        <w:adjustRightInd w:val="0"/>
+        <w:rPr>
+          <w:rFonts w:ascii="Segoe UI" w:hAnsi="Segoe UI" w:cs="Segoe UI"/>
+          <w:lang w:val="en-GB"/>
+        </w:rPr>
+      </w:pPr>
+    </w:p>
+    <w:p>
+      <w:pPr>
+        <w:autoSpaceDE w:val="0"/>
+        <w:autoSpaceDN w:val="0"/>
+        <w:adjustRightInd w:val="0"/>
+        <w:rPr>
+          <w:rFonts w:ascii="Segoe UI" w:hAnsi="Segoe UI" w:cs="Segoe UI"/>
+          <w:lang w:val="en-GB"/>
+        </w:rPr>
+      </w:pPr>
+    </w:p>
+    <w:p>
+      <w:pPr>
+        <w:autoSpaceDE w:val="0"/>
+        <w:autoSpaceDN w:val="0"/>
+        <w:adjustRightInd w:val="0"/>
+        <w:rPr>
+          <w:rFonts w:ascii="Segoe UI" w:hAnsi="Segoe UI" w:cs="Segoe UI"/>
+          <w:lang w:val="en-GB"/>
+        </w:rPr>
+      </w:pPr>
+    </w:p>
+    <w:p>
+      <w:pPr>
+        <w:autoSpaceDE w:val="0"/>
+        <w:autoSpaceDN w:val="0"/>
+        <w:adjustRightInd w:val="0"/>
+        <w:rPr>
+          <w:rFonts w:ascii="Segoe UI" w:hAnsi="Segoe UI" w:cs="Segoe UI"/>
+          <w:lang w:val="en-GB"/>
+        </w:rPr>
+      </w:pPr>
+    </w:p>
+    <w:p>
+      <w:pPr>
+        <w:autoSpaceDE w:val="0"/>
+        <w:autoSpaceDN w:val="0"/>
+        <w:adjustRightInd w:val="0"/>
+        <w:rPr>
+          <w:rFonts w:ascii="Segoe UI" w:hAnsi="Segoe UI" w:cs="Segoe UI"/>
+          <w:lang w:val="en-GB"/>
+        </w:rPr>
+      </w:pPr>
+    </w:p>
+    <w:p>
+      <w:pPr>
+        <w:autoSpaceDE w:val="0"/>
+        <w:autoSpaceDN w:val="0"/>
+        <w:adjustRightInd w:val="0"/>
+        <w:rPr>
+          <w:rFonts w:ascii="Segoe UI" w:hAnsi="Segoe UI" w:cs="Segoe UI"/>
+          <w:lang w:val="en-GB"/>
+        </w:rPr>
+      </w:pPr>
+    </w:p>
+    <w:p>
+      <w:pPr>
+        <w:autoSpaceDE w:val="0"/>
+        <w:autoSpaceDN w:val="0"/>
+        <w:adjustRightInd w:val="0"/>
+        <w:rPr>
+          <w:rFonts w:ascii="Segoe UI" w:hAnsi="Segoe UI" w:cs="Segoe UI"/>
+          <w:lang w:val="en-GB"/>
+        </w:rPr>
+      </w:pPr>
+    </w:p>
+    <w:p>
+      <w:pPr>
+        <w:shd w:val="clear" w:color="auto" w:fill="FFFFFF"/>
+        <w:rPr>
+          <w:rFonts w:ascii="Segoe UI" w:hAnsi="Segoe UI" w:cs="Segoe UI"/>
           <w:color w:val="0000FF"/>
           <w:sz w:val="18"/>
           <w:szCs w:val="18"/>
           <w:u w:val="single"/>
-          <w:shd w:val="clear" w:color="auto" w:fill="FFFFFF"/>
-          <w:lang w:eastAsia="en-GB"/>
-        </w:rPr>
-      </w:pPr>
-      <w:r>
-        <w:rPr>
-          <w:rFonts w:ascii="Times New Roman" w:eastAsia="Times New Roman" w:hAnsi="Times New Roman" w:cs="Times New Roman"/>
-          <w:lang w:eastAsia="en-GB"/>
-        </w:rPr>
+        </w:rPr>
+      </w:pPr>
+      <w:r>
+        <w:rPr>
+          <w:rFonts w:ascii="Segoe UI" w:hAnsi="Segoe UI" w:cs="Segoe UI"/>
+          <w:sz w:val="18"/>
+          <w:szCs w:val="18"/>
+        </w:rPr>
+        <w:lastRenderedPageBreak/>
         <w:fldChar w:fldCharType="begin"/>
       </w:r>
       <w:r>
         <w:rPr>
-          <w:rFonts w:ascii="Times New Roman" w:eastAsia="Times New Roman" w:hAnsi="Times New Roman" w:cs="Times New Roman"/>
-          <w:lang w:eastAsia="en-GB"/>
-        </w:rPr>
-        <w:instrText xml:space="preserve"> HYPERLINK "https://www.linkedin.com/in/denuka-nirmalee/" </w:instrText>
-      </w:r>
-      <w:r>
-        <w:rPr>
-          <w:rFonts w:ascii="Times New Roman" w:eastAsia="Times New Roman" w:hAnsi="Times New Roman" w:cs="Times New Roman"/>
-          <w:lang w:eastAsia="en-GB"/>
+          <w:rFonts w:ascii="Segoe UI" w:hAnsi="Segoe UI" w:cs="Segoe UI"/>
+          <w:sz w:val="18"/>
+          <w:szCs w:val="18"/>
+        </w:rPr>
+        <w:instrText xml:space="preserve"> HYPERLINK "https://www.linkedin.com/in/priyal-kulathilake-b0486a62/" </w:instrText>
+      </w:r>
+      <w:r>
+        <w:rPr>
+          <w:rFonts w:ascii="Segoe UI" w:hAnsi="Segoe UI" w:cs="Segoe UI"/>
+          <w:sz w:val="18"/>
+          <w:szCs w:val="18"/>
         </w:rPr>
         <w:fldChar w:fldCharType="separate"/>
       </w:r>
       <w:r>
         <w:rPr>
-          <w:rFonts w:ascii="Segoe UI" w:eastAsia="Times New Roman" w:hAnsi="Segoe UI" w:cs="Segoe UI"/>
-          <w:color w:val="0000FF"/>
-          <w:sz w:val="18"/>
-          <w:szCs w:val="18"/>
-          <w:shd w:val="clear" w:color="auto" w:fill="FFFFFF"/>
-          <w:lang w:eastAsia="en-GB"/>
+          <w:rFonts w:ascii="Segoe UI" w:hAnsi="Segoe UI" w:cs="Segoe UI"/>
+          <w:color w:val="0000FF"/>
+          <w:sz w:val="18"/>
+          <w:szCs w:val="18"/>
         </w:rPr>
         <w:fldChar w:fldCharType="begin"/>
       </w:r>
       <w:r>
         <w:rPr>
-          <w:rFonts w:ascii="Segoe UI" w:eastAsia="Times New Roman" w:hAnsi="Segoe UI" w:cs="Segoe UI"/>
-          <w:color w:val="0000FF"/>
-          <w:sz w:val="18"/>
-          <w:szCs w:val="18"/>
-          <w:shd w:val="clear" w:color="auto" w:fill="FFFFFF"/>
-          <w:lang w:eastAsia="en-GB"/>
-        </w:rPr>
-        <w:instrText xml:space="preserve"> INCLUDEPICTURE "https://media-exp1.licdn.com/dms/image/C4D03AQH0M1x3Ul32Tg/profile-displayphoto-shrink_100_100/0/1625483864555?e=1637193600&amp;v=beta&amp;t=0WPOydfDAJQU-5n4UO9zcMCLBz0jdAkfAzQf4Fj8r-Q" \* MERGEFORMATINET </w:instrText>
-      </w:r>
-      <w:r>
-        <w:rPr>
-          <w:rFonts w:ascii="Segoe UI" w:eastAsia="Times New Roman" w:hAnsi="Segoe UI" w:cs="Segoe UI"/>
-          <w:color w:val="0000FF"/>
-          <w:sz w:val="18"/>
-          <w:szCs w:val="18"/>
-          <w:shd w:val="clear" w:color="auto" w:fill="FFFFFF"/>
-          <w:lang w:eastAsia="en-GB"/>
+          <w:rFonts w:ascii="Segoe UI" w:hAnsi="Segoe UI" w:cs="Segoe UI"/>
+          <w:color w:val="0000FF"/>
+          <w:sz w:val="18"/>
+          <w:szCs w:val="18"/>
+        </w:rPr>
+        <w:instrText xml:space="preserve"> INCLUDEPICTURE "https://media-exp1.licdn.com/dms/image/C5103AQFSwOHMBLuy0g/profile-displayphoto-shrink_100_100/0/1580983557107?e=1638403200&amp;v=beta&amp;t=dgAq7MpNzOEsNREnG1-p_7JbffEQ-9An1Azvy1MtpXk" \* MERGEFORMATINET </w:instrText>
+      </w:r>
+      <w:r>
+        <w:rPr>
+          <w:rFonts w:ascii="Segoe UI" w:hAnsi="Segoe UI" w:cs="Segoe UI"/>
+          <w:color w:val="0000FF"/>
+          <w:sz w:val="18"/>
+          <w:szCs w:val="18"/>
         </w:rPr>
         <w:fldChar w:fldCharType="separate"/>
       </w:r>
       <w:r>
         <w:rPr>
-          <w:rFonts w:ascii="Segoe UI" w:eastAsia="Times New Roman" w:hAnsi="Segoe UI" w:cs="Segoe UI"/>
+          <w:rFonts w:ascii="Segoe UI" w:hAnsi="Segoe UI" w:cs="Segoe UI"/>
           <w:noProof/>
           <w:color w:val="0000FF"/>
           <w:sz w:val="18"/>
           <w:szCs w:val="18"/>
-          <w:shd w:val="clear" w:color="auto" w:fill="FFFFFF"/>
-          <w:lang w:eastAsia="en-GB"/>
         </w:rPr>
         <w:drawing>
-          <wp:inline distT="0" distB="0" distL="0" distR="0" wp14:anchorId="5596B9B3" wp14:editId="0F2F1D76">
+          <wp:inline distT="0" distB="0" distL="0" distR="0" wp14:anchorId="168C6EC1" wp14:editId="0184AB2F">
             <wp:extent cx="707390" cy="707390"/>
             <wp:effectExtent l="0" t="0" r="3810" b="3810"/>
-            <wp:docPr id="8" name="Picture 8" descr="Denuka Nirmalee">
-              <a:hlinkClick xmlns:a="http://schemas.openxmlformats.org/drawingml/2006/main" r:id="rId5"/>
+            <wp:docPr id="2" name="Picture 2" descr="Priyal Kulathilake">
+              <a:hlinkClick xmlns:a="http://schemas.openxmlformats.org/drawingml/2006/main" r:id="rId6"/>
             </wp:docPr>
             <wp:cNvGraphicFramePr>
               <a:graphicFrameLocks xmlns:a="http://schemas.openxmlformats.org/drawingml/2006/main" noChangeAspect="1"/>
@@ -93,15 +750,15 @@
               <a:graphicData uri="http://schemas.openxmlformats.org/drawingml/2006/picture">
                 <pic:pic xmlns:pic="http://schemas.openxmlformats.org/drawingml/2006/picture">
                   <pic:nvPicPr>
-                    <pic:cNvPr id="0" name="ember892" descr="Denuka Nirmalee">
-                      <a:hlinkClick r:id="rId5"/>
+                    <pic:cNvPr id="0" name="ember1207" descr="Priyal Kulathilake">
+                      <a:hlinkClick r:id="rId6"/>
                     </pic:cNvPr>
                     <pic:cNvPicPr>
                       <a:picLocks noChangeAspect="1" noChangeArrowheads="1"/>
                     </pic:cNvPicPr>
                   </pic:nvPicPr>
                   <pic:blipFill>
-                    <a:blip r:embed="rId6">
+                    <a:blip r:embed="rId7">
                       <a:extLst>
                         <a:ext uri="{28A0092B-C50C-407E-A947-70E740481C1C}">
                           <a14:useLocalDpi xmlns:a14="http://schemas.microsoft.com/office/drawing/2010/main" val="0"/>
@@ -134,96 +791,263 @@
       </w:r>
       <w:r>
         <w:rPr>
-          <w:rFonts w:ascii="Segoe UI" w:eastAsia="Times New Roman" w:hAnsi="Segoe UI" w:cs="Segoe UI"/>
-          <w:color w:val="0000FF"/>
-          <w:sz w:val="18"/>
-          <w:szCs w:val="18"/>
-          <w:shd w:val="clear" w:color="auto" w:fill="FFFFFF"/>
-          <w:lang w:eastAsia="en-GB"/>
+          <w:rFonts w:ascii="Segoe UI" w:hAnsi="Segoe UI" w:cs="Segoe UI"/>
+          <w:color w:val="0000FF"/>
+          <w:sz w:val="18"/>
+          <w:szCs w:val="18"/>
         </w:rPr>
         <w:fldChar w:fldCharType="end"/>
       </w:r>
     </w:p>
     <w:p>
       <w:pPr>
-        <w:rPr>
-          <w:rFonts w:ascii="Times New Roman" w:eastAsia="Times New Roman" w:hAnsi="Times New Roman" w:cs="Times New Roman"/>
-          <w:lang w:eastAsia="en-GB"/>
-        </w:rPr>
-      </w:pPr>
-      <w:r>
-        <w:rPr>
-          <w:rFonts w:ascii="Times New Roman" w:eastAsia="Times New Roman" w:hAnsi="Times New Roman" w:cs="Times New Roman"/>
-          <w:lang w:eastAsia="en-GB"/>
+        <w:shd w:val="clear" w:color="auto" w:fill="FFFFFF"/>
+        <w:rPr>
+          <w:rFonts w:ascii="Segoe UI" w:hAnsi="Segoe UI" w:cs="Segoe UI"/>
+          <w:sz w:val="18"/>
+          <w:szCs w:val="18"/>
+        </w:rPr>
+      </w:pPr>
+      <w:r>
+        <w:rPr>
+          <w:rFonts w:ascii="Segoe UI" w:hAnsi="Segoe UI" w:cs="Segoe UI"/>
+          <w:sz w:val="18"/>
+          <w:szCs w:val="18"/>
         </w:rPr>
         <w:fldChar w:fldCharType="end"/>
       </w:r>
-      <w:r>
-        <w:tab/>
+    </w:p>
+    <w:p>
+      <w:pPr>
+        <w:autoSpaceDE w:val="0"/>
+        <w:autoSpaceDN w:val="0"/>
+        <w:adjustRightInd w:val="0"/>
+        <w:rPr>
+          <w:rFonts w:cstheme="minorHAnsi"/>
+          <w:color w:val="4472C4" w:themeColor="accent1"/>
+          <w:lang w:val="en-GB"/>
+        </w:rPr>
+      </w:pPr>
+      <w:r>
+        <w:rPr>
+          <w:rFonts w:ascii="AppleSystemUIFont" w:hAnsi="AppleSystemUIFont" w:cs="Iskoola Pota"/>
+          <w:color w:val="4472C4" w:themeColor="accent1"/>
+          <w:lang w:val="en-GB"/>
+        </w:rPr>
+        <w:fldChar w:fldCharType="begin"/>
+      </w:r>
+      <w:r>
+        <w:rPr>
+          <w:rFonts w:ascii="AppleSystemUIFont" w:hAnsi="AppleSystemUIFont" w:cs="Iskoola Pota"/>
+          <w:color w:val="4472C4" w:themeColor="accent1"/>
+          <w:lang w:val="en-GB"/>
+        </w:rPr>
+        <w:instrText>HYPERLINK "https://www.linkedin.com/in/priyal-kulathilake-b0486a62/"</w:instrText>
+      </w:r>
+      <w:r>
+        <w:rPr>
+          <w:rFonts w:ascii="AppleSystemUIFont" w:hAnsi="AppleSystemUIFont" w:cs="Iskoola Pota"/>
+          <w:color w:val="4472C4" w:themeColor="accent1"/>
+          <w:lang w:val="en-GB"/>
+        </w:rPr>
+      </w:r>
+      <w:r>
+        <w:rPr>
+          <w:rFonts w:ascii="AppleSystemUIFont" w:hAnsi="AppleSystemUIFont" w:cs="Iskoola Pota"/>
+          <w:color w:val="4472C4" w:themeColor="accent1"/>
+          <w:lang w:val="en-GB"/>
+        </w:rPr>
+        <w:fldChar w:fldCharType="separate"/>
+      </w:r>
+      <w:proofErr w:type="spellStart"/>
+      <w:r>
+        <w:rPr>
+          <w:rFonts w:ascii="AppleSystemUIFont" w:hAnsi="AppleSystemUIFont" w:cs="AppleSystemUIFont"/>
+          <w:color w:val="4472C4" w:themeColor="accent1"/>
+          <w:sz w:val="26"/>
+          <w:szCs w:val="26"/>
+          <w:lang w:val="en-GB"/>
+        </w:rPr>
+        <w:t>Pri</w:t>
+      </w:r>
+      <w:r>
+        <w:rPr>
+          <w:rFonts w:cstheme="minorHAnsi"/>
+          <w:color w:val="4472C4" w:themeColor="accent1"/>
+          <w:lang w:val="en-GB"/>
+        </w:rPr>
+        <w:t>yal</w:t>
+      </w:r>
+      <w:proofErr w:type="spellEnd"/>
+      <w:r>
+        <w:rPr>
+          <w:rFonts w:cstheme="minorHAnsi"/>
+          <w:color w:val="4472C4" w:themeColor="accent1"/>
+          <w:lang w:val="en-GB"/>
+        </w:rPr>
         <w:t xml:space="preserve"> </w:t>
       </w:r>
-    </w:p>
-    <w:p>
-      <w:pPr>
-        <w:rPr>
-          <w:color w:val="4472C4" w:themeColor="accent1"/>
-        </w:rPr>
-      </w:pPr>
-      <w:r>
-        <w:rPr>
-          <w:color w:val="4472C4" w:themeColor="accent1"/>
-        </w:rPr>
-        <w:t>Denuka Nirmalee</w:t>
-      </w:r>
-    </w:p>
-    <w:p>
-      <w:pPr>
-        <w:rPr>
-          <w:color w:val="4472C4" w:themeColor="accent1"/>
-        </w:rPr>
-      </w:pPr>
-      <w:r>
-        <w:rPr>
-          <w:color w:val="4472C4" w:themeColor="accent1"/>
-        </w:rPr>
-        <w:t>Technical Consultant at Cedar Bay</w:t>
-      </w:r>
-    </w:p>
-    <w:p>
-      <w:pPr>
-        <w:rPr>
-          <w:color w:val="4472C4" w:themeColor="accent1"/>
-        </w:rPr>
-      </w:pPr>
-      <w:r>
-        <w:rPr>
-          <w:color w:val="4472C4" w:themeColor="accent1"/>
-        </w:rPr>
-        <w:t>August 31, 2021, Denuka worked with Asanka in different groups</w:t>
-      </w:r>
+      <w:proofErr w:type="spellStart"/>
+      <w:r>
+        <w:rPr>
+          <w:rFonts w:cstheme="minorHAnsi"/>
+          <w:color w:val="4472C4" w:themeColor="accent1"/>
+          <w:lang w:val="en-GB"/>
+        </w:rPr>
+        <w:t>Kulathilake</w:t>
+      </w:r>
+      <w:proofErr w:type="spellEnd"/>
+    </w:p>
+    <w:p>
+      <w:pPr>
+        <w:autoSpaceDE w:val="0"/>
+        <w:autoSpaceDN w:val="0"/>
+        <w:adjustRightInd w:val="0"/>
+        <w:rPr>
+          <w:rFonts w:cstheme="minorHAnsi"/>
+          <w:color w:val="4472C4" w:themeColor="accent1"/>
+          <w:lang w:val="en-GB"/>
+        </w:rPr>
+      </w:pPr>
+      <w:r>
+        <w:rPr>
+          <w:rFonts w:cstheme="minorHAnsi"/>
+          <w:color w:val="4472C4" w:themeColor="accent1"/>
+          <w:lang w:val="en-GB"/>
+        </w:rPr>
+        <w:t xml:space="preserve">Senior Specialist Consultant at </w:t>
+      </w:r>
+      <w:proofErr w:type="spellStart"/>
+      <w:r>
+        <w:rPr>
+          <w:rFonts w:cstheme="minorHAnsi"/>
+          <w:color w:val="4472C4" w:themeColor="accent1"/>
+          <w:lang w:val="en-GB"/>
+        </w:rPr>
+        <w:t>Netonyx</w:t>
+      </w:r>
+      <w:proofErr w:type="spellEnd"/>
+      <w:r>
+        <w:rPr>
+          <w:rFonts w:cstheme="minorHAnsi"/>
+          <w:color w:val="4472C4" w:themeColor="accent1"/>
+          <w:lang w:val="en-GB"/>
+        </w:rPr>
+        <w:t xml:space="preserve"> IT Solutions</w:t>
+      </w:r>
+    </w:p>
+    <w:p>
+      <w:pPr>
+        <w:autoSpaceDE w:val="0"/>
+        <w:autoSpaceDN w:val="0"/>
+        <w:adjustRightInd w:val="0"/>
+        <w:rPr>
+          <w:rFonts w:cstheme="minorHAnsi"/>
+          <w:color w:val="4472C4" w:themeColor="accent1"/>
+          <w:lang w:val="en-GB"/>
+        </w:rPr>
+      </w:pPr>
+      <w:r>
+        <w:rPr>
+          <w:rFonts w:cstheme="minorHAnsi"/>
+          <w:color w:val="4472C4" w:themeColor="accent1"/>
+          <w:lang w:val="en-GB"/>
+        </w:rPr>
+        <w:t xml:space="preserve">September 14, 2021, </w:t>
+      </w:r>
+      <w:proofErr w:type="spellStart"/>
+      <w:r>
+        <w:rPr>
+          <w:rFonts w:cstheme="minorHAnsi"/>
+          <w:color w:val="4472C4" w:themeColor="accent1"/>
+          <w:lang w:val="en-GB"/>
+        </w:rPr>
+        <w:t>Priyal</w:t>
+      </w:r>
+      <w:proofErr w:type="spellEnd"/>
+      <w:r>
+        <w:rPr>
+          <w:rFonts w:cstheme="minorHAnsi"/>
+          <w:color w:val="4472C4" w:themeColor="accent1"/>
+          <w:lang w:val="en-GB"/>
+        </w:rPr>
+        <w:t xml:space="preserve"> managed </w:t>
+      </w:r>
+      <w:proofErr w:type="spellStart"/>
+      <w:r>
+        <w:rPr>
+          <w:rFonts w:cstheme="minorHAnsi"/>
+          <w:color w:val="4472C4" w:themeColor="accent1"/>
+          <w:lang w:val="en-GB"/>
+        </w:rPr>
+        <w:t>Asanka</w:t>
+      </w:r>
+      <w:proofErr w:type="spellEnd"/>
+      <w:r>
+        <w:rPr>
+          <w:rFonts w:cstheme="minorHAnsi"/>
+          <w:color w:val="4472C4" w:themeColor="accent1"/>
+          <w:lang w:val="en-GB"/>
+        </w:rPr>
+        <w:t xml:space="preserve"> directly</w:t>
+      </w:r>
+    </w:p>
+    <w:p>
+      <w:pPr>
+        <w:shd w:val="clear" w:color="auto" w:fill="FFFFFF"/>
+        <w:rPr>
+          <w:rFonts w:ascii="AppleSystemUIFont" w:hAnsi="AppleSystemUIFont" w:cs="Iskoola Pota"/>
+          <w:lang w:val="en-GB"/>
+        </w:rPr>
+      </w:pPr>
+      <w:r>
+        <w:rPr>
+          <w:rFonts w:ascii="AppleSystemUIFont" w:hAnsi="AppleSystemUIFont" w:cs="Iskoola Pota"/>
+          <w:color w:val="4472C4" w:themeColor="accent1"/>
+          <w:lang w:val="en-GB"/>
+        </w:rPr>
+        <w:fldChar w:fldCharType="end"/>
+      </w:r>
+    </w:p>
+    <w:p>
+      <w:pPr>
+        <w:shd w:val="clear" w:color="auto" w:fill="FFFFFF"/>
+        <w:rPr>
+          <w:rFonts w:ascii="Segoe UI" w:hAnsi="Segoe UI" w:cs="Segoe UI"/>
+        </w:rPr>
+      </w:pPr>
+      <w:proofErr w:type="spellStart"/>
+      <w:r>
+        <w:rPr>
+          <w:rFonts w:ascii="Segoe UI" w:hAnsi="Segoe UI" w:cs="Segoe UI"/>
+          <w:lang w:val="en-GB"/>
+        </w:rPr>
+        <w:t>Asanka</w:t>
+      </w:r>
+      <w:proofErr w:type="spellEnd"/>
+      <w:r>
+        <w:rPr>
+          <w:rFonts w:ascii="Segoe UI" w:hAnsi="Segoe UI" w:cs="Segoe UI"/>
+          <w:lang w:val="en-GB"/>
+        </w:rPr>
+        <w:t xml:space="preserve"> was in my team for more than 1 years in SITS. He worked in several financial projects in the team and grab the domain knowledge fast, adopt to the technology quickly and motive to finish the task on time. His commitment toward the work the team is highly appreciated. He is very quiet in the team and always enjoyed with the team. I would like to recommend him and wish his success! </w:t>
+      </w:r>
+    </w:p>
+    <w:p>
+      <w:pPr>
+        <w:autoSpaceDE w:val="0"/>
+        <w:autoSpaceDN w:val="0"/>
+        <w:adjustRightInd w:val="0"/>
+        <w:rPr>
+          <w:rFonts w:ascii="Segoe UI" w:hAnsi="Segoe UI" w:cs="Segoe UI"/>
+          <w:lang w:val="en-GB"/>
+        </w:rPr>
+      </w:pPr>
     </w:p>
     <w:p/>
     <w:p>
       <w:pPr>
         <w:rPr>
-          <w:rFonts w:ascii="Times New Roman" w:eastAsia="Times New Roman" w:hAnsi="Times New Roman" w:cs="Times New Roman"/>
-          <w:lang w:eastAsia="en-GB"/>
-        </w:rPr>
-      </w:pPr>
-      <w:r>
-        <w:rPr>
-          <w:rFonts w:ascii="Segoe UI" w:eastAsia="Times New Roman" w:hAnsi="Segoe UI" w:cs="Segoe UI"/>
-          <w:shd w:val="clear" w:color="auto" w:fill="FFFFFF"/>
-          <w:lang w:eastAsia="en-GB"/>
-        </w:rPr>
-        <w:t>Asanka and I studied in the same faculty and later I got the opportunity to work with him in the same organization. Asanka is an important contributor to many upgrade projects. He consistently delivers high-quality work, meets deadlines, and assists his co-workers at every opportunity. He is a positive and easy-going person to work with. I wish him all the best in his future endeavors.</w:t>
-      </w:r>
-    </w:p>
-    <w:p/>
-    <w:p/>
-    <w:p>
-      <w:pPr>
-        <w:rPr>
           <w:rFonts w:ascii="Segoe UI" w:eastAsia="Times New Roman" w:hAnsi="Segoe UI" w:cs="Segoe UI"/>
           <w:color w:val="0000FF"/>
           <w:sz w:val="18"/>
@@ -245,7 +1069,7 @@
           <w:rFonts w:ascii="Times New Roman" w:eastAsia="Times New Roman" w:hAnsi="Times New Roman" w:cs="Times New Roman"/>
           <w:lang w:eastAsia="en-GB"/>
         </w:rPr>
-        <w:instrText xml:space="preserve"> HYPERLINK "https://www.linkedin.com/in/kasun-mahaliyanaarachchi/" </w:instrText>
+        <w:instrText xml:space="preserve"> HYPERLINK "https://www.linkedin.com/in/denuka-nirmalee/" </w:instrText>
       </w:r>
       <w:r>
         <w:rPr>
@@ -274,7 +1098,7 @@
           <w:shd w:val="clear" w:color="auto" w:fill="FFFFFF"/>
           <w:lang w:eastAsia="en-GB"/>
         </w:rPr>
-        <w:instrText xml:space="preserve"> INCLUDEPICTURE "https://media-exp1.licdn.com/dms/image/C5103AQFjPE-qKk4IPw/profile-displayphoto-shrink_100_100/0/1548483533062?e=1637193600&amp;v=beta&amp;t=8CU2o0KUEoDF_d484zS8i2YoCjNYrRiD-YCijwf-fOY" \* MERGEFORMATINET </w:instrText>
+        <w:instrText xml:space="preserve"> INCLUDEPICTURE "https://media-exp1.licdn.com/dms/image/C4D03AQH0M1x3Ul32Tg/profile-displayphoto-shrink_100_100/0/1625483864555?e=1637193600&amp;v=beta&amp;t=0WPOydfDAJQU-5n4UO9zcMCLBz0jdAkfAzQf4Fj8r-Q" \* MERGEFORMATINET </w:instrText>
       </w:r>
       <w:r>
         <w:rPr>
@@ -298,11 +1122,11 @@
           <w:lang w:eastAsia="en-GB"/>
         </w:rPr>
         <w:drawing>
-          <wp:inline distT="0" distB="0" distL="0" distR="0" wp14:anchorId="21A64BA7" wp14:editId="15E42755">
+          <wp:inline distT="0" distB="0" distL="0" distR="0" wp14:anchorId="5596B9B3" wp14:editId="0F2F1D76">
             <wp:extent cx="707390" cy="707390"/>
             <wp:effectExtent l="0" t="0" r="3810" b="3810"/>
-            <wp:docPr id="9" name="Picture 9" descr="Kasun Mahaliyanaarachchi">
-              <a:hlinkClick xmlns:a="http://schemas.openxmlformats.org/drawingml/2006/main" r:id="rId7"/>
+            <wp:docPr id="8" name="Picture 8" descr="Denuka Nirmalee">
+              <a:hlinkClick xmlns:a="http://schemas.openxmlformats.org/drawingml/2006/main" r:id="rId8"/>
             </wp:docPr>
             <wp:cNvGraphicFramePr>
               <a:graphicFrameLocks xmlns:a="http://schemas.openxmlformats.org/drawingml/2006/main" noChangeAspect="1"/>
@@ -311,15 +1135,15 @@
               <a:graphicData uri="http://schemas.openxmlformats.org/drawingml/2006/picture">
                 <pic:pic xmlns:pic="http://schemas.openxmlformats.org/drawingml/2006/picture">
                   <pic:nvPicPr>
-                    <pic:cNvPr id="0" name="ember896" descr="Kasun Mahaliyanaarachchi">
-                      <a:hlinkClick r:id="rId7"/>
+                    <pic:cNvPr id="0" name="ember892" descr="Denuka Nirmalee">
+                      <a:hlinkClick r:id="rId8"/>
                     </pic:cNvPr>
                     <pic:cNvPicPr>
                       <a:picLocks noChangeAspect="1" noChangeArrowheads="1"/>
                     </pic:cNvPicPr>
                   </pic:nvPicPr>
                   <pic:blipFill>
-                    <a:blip r:embed="rId8">
+                    <a:blip r:embed="rId9">
                       <a:extLst>
                         <a:ext uri="{28A0092B-C50C-407E-A947-70E740481C1C}">
                           <a14:useLocalDpi xmlns:a14="http://schemas.microsoft.com/office/drawing/2010/main" val="0"/>
@@ -391,46 +1215,150 @@
         <w:rPr>
           <w:color w:val="4472C4" w:themeColor="accent1"/>
         </w:rPr>
-        <w:t>Kasun Mahaliyanaarachchi</w:t>
-      </w:r>
-    </w:p>
-    <w:p>
-      <w:pPr>
-        <w:rPr>
-          <w:color w:val="4472C4" w:themeColor="accent1"/>
-        </w:rPr>
-      </w:pPr>
-      <w:r>
-        <w:rPr>
-          <w:color w:val="4472C4" w:themeColor="accent1"/>
-        </w:rPr>
-        <w:t>Data Science | Machine Learning | Artificial Intelligence | Big Data | Data Engineering</w:t>
-      </w:r>
-    </w:p>
-    <w:p>
-      <w:r>
-        <w:rPr>
-          <w:color w:val="4472C4" w:themeColor="accent1"/>
-        </w:rPr>
-        <w:t>August 25, 2021, Kasun and Asanka were students together</w:t>
+        <w:t>Denuka Nirmalee</w:t>
+      </w:r>
+    </w:p>
+    <w:p>
+      <w:pPr>
+        <w:rPr>
+          <w:color w:val="4472C4" w:themeColor="accent1"/>
+        </w:rPr>
+      </w:pPr>
+      <w:r>
+        <w:rPr>
+          <w:color w:val="4472C4" w:themeColor="accent1"/>
+        </w:rPr>
+        <w:t>Technical Consultant at Cedar Bay</w:t>
+      </w:r>
+    </w:p>
+    <w:p>
+      <w:pPr>
+        <w:rPr>
+          <w:color w:val="4472C4" w:themeColor="accent1"/>
+        </w:rPr>
+      </w:pPr>
+      <w:r>
+        <w:rPr>
+          <w:color w:val="4472C4" w:themeColor="accent1"/>
+        </w:rPr>
+        <w:t>August 31, 2021, Denuka worked with Asanka in different groups</w:t>
       </w:r>
     </w:p>
     <w:p/>
     <w:p>
       <w:pPr>
         <w:rPr>
-          <w:rFonts w:ascii="Times New Roman" w:eastAsia="Times New Roman" w:hAnsi="Times New Roman" w:cs="Times New Roman"/>
-          <w:lang w:eastAsia="en-GB"/>
-        </w:rPr>
-      </w:pPr>
-      <w:r>
-        <w:rPr>
-          <w:rFonts w:ascii="Segoe UI" w:eastAsia="Times New Roman" w:hAnsi="Segoe UI" w:cs="Segoe UI"/>
-          <w:shd w:val="clear" w:color="auto" w:fill="FFFFFF"/>
-          <w:lang w:eastAsia="en-GB"/>
-        </w:rPr>
-        <w:t>Asanka is one of the best among all the people I have ever worked with. He is a very productive person, is hardworking, broad-minded and forward-thinking individual. Intelligent, ambitious, energetic and proactive perfectionist. Desire for proficiency and education makes Asanka a valuable asset to the team. Working with him is a signature of success. Asanka is a great IT professional, and certainly can get my full recommendation.</w:t>
-      </w:r>
+          <w:rFonts w:ascii="Segoe UI" w:eastAsia="Times New Roman" w:hAnsi="Segoe UI" w:cs="Segoe UI"/>
+          <w:shd w:val="clear" w:color="auto" w:fill="FFFFFF"/>
+          <w:lang w:eastAsia="en-GB"/>
+        </w:rPr>
+      </w:pPr>
+      <w:r>
+        <w:rPr>
+          <w:rFonts w:ascii="Segoe UI" w:eastAsia="Times New Roman" w:hAnsi="Segoe UI" w:cs="Segoe UI"/>
+          <w:shd w:val="clear" w:color="auto" w:fill="FFFFFF"/>
+          <w:lang w:eastAsia="en-GB"/>
+        </w:rPr>
+        <w:t>Asanka and I studied in the same faculty and later I got the opportunity to work with him in the same organization. Asanka is an important contributor to many upgrade projects. He consistently delivers high-quality work, meets deadlines, and assists his co-workers at every opportunity. He is a positive and easy-going person to work with. I wish him all the best in his future endeavors.</w:t>
+      </w:r>
+    </w:p>
+    <w:p>
+      <w:pPr>
+        <w:rPr>
+          <w:rFonts w:ascii="Segoe UI" w:eastAsia="Times New Roman" w:hAnsi="Segoe UI" w:cs="Segoe UI"/>
+          <w:shd w:val="clear" w:color="auto" w:fill="FFFFFF"/>
+          <w:lang w:eastAsia="en-GB"/>
+        </w:rPr>
+      </w:pPr>
+    </w:p>
+    <w:p>
+      <w:pPr>
+        <w:rPr>
+          <w:rFonts w:ascii="Segoe UI" w:eastAsia="Times New Roman" w:hAnsi="Segoe UI" w:cs="Segoe UI"/>
+          <w:shd w:val="clear" w:color="auto" w:fill="FFFFFF"/>
+          <w:lang w:eastAsia="en-GB"/>
+        </w:rPr>
+      </w:pPr>
+    </w:p>
+    <w:p>
+      <w:pPr>
+        <w:rPr>
+          <w:rFonts w:ascii="Segoe UI" w:eastAsia="Times New Roman" w:hAnsi="Segoe UI" w:cs="Segoe UI"/>
+          <w:shd w:val="clear" w:color="auto" w:fill="FFFFFF"/>
+          <w:lang w:eastAsia="en-GB"/>
+        </w:rPr>
+      </w:pPr>
+    </w:p>
+    <w:p>
+      <w:pPr>
+        <w:rPr>
+          <w:rFonts w:ascii="Segoe UI" w:eastAsia="Times New Roman" w:hAnsi="Segoe UI" w:cs="Segoe UI"/>
+          <w:shd w:val="clear" w:color="auto" w:fill="FFFFFF"/>
+          <w:lang w:eastAsia="en-GB"/>
+        </w:rPr>
+      </w:pPr>
+    </w:p>
+    <w:p>
+      <w:pPr>
+        <w:rPr>
+          <w:rFonts w:ascii="Segoe UI" w:eastAsia="Times New Roman" w:hAnsi="Segoe UI" w:cs="Segoe UI"/>
+          <w:shd w:val="clear" w:color="auto" w:fill="FFFFFF"/>
+          <w:lang w:eastAsia="en-GB"/>
+        </w:rPr>
+      </w:pPr>
+    </w:p>
+    <w:p>
+      <w:pPr>
+        <w:rPr>
+          <w:rFonts w:ascii="Segoe UI" w:eastAsia="Times New Roman" w:hAnsi="Segoe UI" w:cs="Segoe UI"/>
+          <w:shd w:val="clear" w:color="auto" w:fill="FFFFFF"/>
+          <w:lang w:eastAsia="en-GB"/>
+        </w:rPr>
+      </w:pPr>
+    </w:p>
+    <w:p>
+      <w:pPr>
+        <w:rPr>
+          <w:rFonts w:ascii="Segoe UI" w:eastAsia="Times New Roman" w:hAnsi="Segoe UI" w:cs="Segoe UI"/>
+          <w:shd w:val="clear" w:color="auto" w:fill="FFFFFF"/>
+          <w:lang w:eastAsia="en-GB"/>
+        </w:rPr>
+      </w:pPr>
+    </w:p>
+    <w:p>
+      <w:pPr>
+        <w:rPr>
+          <w:rFonts w:ascii="Segoe UI" w:eastAsia="Times New Roman" w:hAnsi="Segoe UI" w:cs="Segoe UI"/>
+          <w:shd w:val="clear" w:color="auto" w:fill="FFFFFF"/>
+          <w:lang w:eastAsia="en-GB"/>
+        </w:rPr>
+      </w:pPr>
+    </w:p>
+    <w:p>
+      <w:pPr>
+        <w:rPr>
+          <w:rFonts w:ascii="Segoe UI" w:eastAsia="Times New Roman" w:hAnsi="Segoe UI" w:cs="Segoe UI"/>
+          <w:shd w:val="clear" w:color="auto" w:fill="FFFFFF"/>
+          <w:lang w:eastAsia="en-GB"/>
+        </w:rPr>
+      </w:pPr>
+    </w:p>
+    <w:p>
+      <w:pPr>
+        <w:rPr>
+          <w:rFonts w:ascii="Segoe UI" w:eastAsia="Times New Roman" w:hAnsi="Segoe UI" w:cs="Segoe UI"/>
+          <w:shd w:val="clear" w:color="auto" w:fill="FFFFFF"/>
+          <w:lang w:eastAsia="en-GB"/>
+        </w:rPr>
+      </w:pPr>
+    </w:p>
+    <w:p>
+      <w:pPr>
+        <w:rPr>
+          <w:rFonts w:ascii="Times New Roman" w:eastAsia="Times New Roman" w:hAnsi="Times New Roman" w:cs="Times New Roman"/>
+          <w:lang w:eastAsia="en-GB"/>
+        </w:rPr>
+      </w:pPr>
     </w:p>
     <w:p/>
     <w:p/>
@@ -451,6 +1379,7 @@
           <w:rFonts w:ascii="Times New Roman" w:eastAsia="Times New Roman" w:hAnsi="Times New Roman" w:cs="Times New Roman"/>
           <w:lang w:eastAsia="en-GB"/>
         </w:rPr>
+        <w:lastRenderedPageBreak/>
         <w:fldChar w:fldCharType="begin"/>
       </w:r>
       <w:r>
@@ -458,7 +1387,7 @@
           <w:rFonts w:ascii="Times New Roman" w:eastAsia="Times New Roman" w:hAnsi="Times New Roman" w:cs="Times New Roman"/>
           <w:lang w:eastAsia="en-GB"/>
         </w:rPr>
-        <w:instrText xml:space="preserve"> HYPERLINK "https://www.linkedin.com/in/iamshimak/" </w:instrText>
+        <w:instrText xml:space="preserve"> HYPERLINK "https://www.linkedin.com/in/kasun-mahaliyanaarachchi/" </w:instrText>
       </w:r>
       <w:r>
         <w:rPr>
@@ -487,7 +1416,7 @@
           <w:shd w:val="clear" w:color="auto" w:fill="FFFFFF"/>
           <w:lang w:eastAsia="en-GB"/>
         </w:rPr>
-        <w:instrText xml:space="preserve"> INCLUDEPICTURE "https://media-exp1.licdn.com/dms/image/C4D03AQGrMK2khNs5mA/profile-displayphoto-shrink_100_100/0/1517372672976?e=1637193600&amp;v=beta&amp;t=OwkxTwfK8o9_o_XUm2Yii3qrdnLjF0ONkGrGNsW5pao" \* MERGEFORMATINET </w:instrText>
+        <w:instrText xml:space="preserve"> INCLUDEPICTURE "https://media-exp1.licdn.com/dms/image/C5103AQFjPE-qKk4IPw/profile-displayphoto-shrink_100_100/0/1548483533062?e=1637193600&amp;v=beta&amp;t=8CU2o0KUEoDF_d484zS8i2YoCjNYrRiD-YCijwf-fOY" \* MERGEFORMATINET </w:instrText>
       </w:r>
       <w:r>
         <w:rPr>
@@ -511,11 +1440,11 @@
           <w:lang w:eastAsia="en-GB"/>
         </w:rPr>
         <w:drawing>
-          <wp:inline distT="0" distB="0" distL="0" distR="0" wp14:anchorId="45E8DF97" wp14:editId="72DB5192">
+          <wp:inline distT="0" distB="0" distL="0" distR="0" wp14:anchorId="21A64BA7" wp14:editId="15E42755">
             <wp:extent cx="707390" cy="707390"/>
             <wp:effectExtent l="0" t="0" r="3810" b="3810"/>
-            <wp:docPr id="10" name="Picture 10" descr="Ahamed Shimak">
-              <a:hlinkClick xmlns:a="http://schemas.openxmlformats.org/drawingml/2006/main" r:id="rId9"/>
+            <wp:docPr id="9" name="Picture 9" descr="Kasun Mahaliyanaarachchi">
+              <a:hlinkClick xmlns:a="http://schemas.openxmlformats.org/drawingml/2006/main" r:id="rId10"/>
             </wp:docPr>
             <wp:cNvGraphicFramePr>
               <a:graphicFrameLocks xmlns:a="http://schemas.openxmlformats.org/drawingml/2006/main" noChangeAspect="1"/>
@@ -524,15 +1453,15 @@
               <a:graphicData uri="http://schemas.openxmlformats.org/drawingml/2006/picture">
                 <pic:pic xmlns:pic="http://schemas.openxmlformats.org/drawingml/2006/picture">
                   <pic:nvPicPr>
-                    <pic:cNvPr id="0" name="ember940" descr="Ahamed Shimak">
-                      <a:hlinkClick r:id="rId9"/>
+                    <pic:cNvPr id="0" name="ember896" descr="Kasun Mahaliyanaarachchi">
+                      <a:hlinkClick r:id="rId10"/>
                     </pic:cNvPr>
                     <pic:cNvPicPr>
                       <a:picLocks noChangeAspect="1" noChangeArrowheads="1"/>
                     </pic:cNvPicPr>
                   </pic:nvPicPr>
                   <pic:blipFill>
-                    <a:blip r:embed="rId10">
+                    <a:blip r:embed="rId11">
                       <a:extLst>
                         <a:ext uri="{28A0092B-C50C-407E-A947-70E740481C1C}">
                           <a14:useLocalDpi xmlns:a14="http://schemas.microsoft.com/office/drawing/2010/main" val="0"/>
@@ -604,33 +1533,28 @@
         <w:rPr>
           <w:color w:val="4472C4" w:themeColor="accent1"/>
         </w:rPr>
-        <w:t>Ahamed Shimak</w:t>
-      </w:r>
-    </w:p>
-    <w:p>
-      <w:pPr>
-        <w:rPr>
-          <w:color w:val="4472C4" w:themeColor="accent1"/>
-        </w:rPr>
-      </w:pPr>
-      <w:r>
-        <w:rPr>
-          <w:color w:val="4472C4" w:themeColor="accent1"/>
-        </w:rPr>
-        <w:t>iOS | .NET</w:t>
-      </w:r>
-    </w:p>
-    <w:p>
-      <w:pPr>
-        <w:rPr>
-          <w:color w:val="4472C4" w:themeColor="accent1"/>
-        </w:rPr>
-      </w:pPr>
-      <w:r>
-        <w:rPr>
-          <w:color w:val="4472C4" w:themeColor="accent1"/>
-        </w:rPr>
-        <w:t>August 24, 2021, Ahamed worked with Asanka in different groups</w:t>
+        <w:t>Kasun Mahaliyanaarachchi</w:t>
+      </w:r>
+    </w:p>
+    <w:p>
+      <w:pPr>
+        <w:rPr>
+          <w:color w:val="4472C4" w:themeColor="accent1"/>
+        </w:rPr>
+      </w:pPr>
+      <w:r>
+        <w:rPr>
+          <w:color w:val="4472C4" w:themeColor="accent1"/>
+        </w:rPr>
+        <w:t>Data Science | Machine Learning | Artificial Intelligence | Big Data | Data Engineering</w:t>
+      </w:r>
+    </w:p>
+    <w:p>
+      <w:r>
+        <w:rPr>
+          <w:color w:val="4472C4" w:themeColor="accent1"/>
+        </w:rPr>
+        <w:t>August 25, 2021, Kasun and Asanka were students together</w:t>
       </w:r>
     </w:p>
     <w:p/>
@@ -647,9 +1571,11 @@
           <w:shd w:val="clear" w:color="auto" w:fill="FFFFFF"/>
           <w:lang w:eastAsia="en-GB"/>
         </w:rPr>
-        <w:t>I've worked alongside Asanka for close to one and a half years now. In that one and half years, I’ve seen him learning IFS’ various components and excelled in those areas. Asanka has grown as quickly as GCSO has, and his willingness to learn and take on these new responsibilities is something to be desired in any professional.</w:t>
-      </w:r>
-    </w:p>
+        <w:t>Asanka is one of the best among all the people I have ever worked with. He is a very productive person, is hardworking, broad-minded and forward-thinking individual. Intelligent, ambitious, energetic and proactive perfectionist. Desire for proficiency and education makes Asanka a valuable asset to the team. Working with him is a signature of success. Asanka is a great IT professional, and certainly can get my full recommendation.</w:t>
+      </w:r>
+    </w:p>
+    <w:p/>
+    <w:p/>
     <w:p>
       <w:pPr>
         <w:rPr>
@@ -667,7 +1593,6 @@
           <w:rFonts w:ascii="Times New Roman" w:eastAsia="Times New Roman" w:hAnsi="Times New Roman" w:cs="Times New Roman"/>
           <w:lang w:eastAsia="en-GB"/>
         </w:rPr>
-        <w:lastRenderedPageBreak/>
         <w:fldChar w:fldCharType="begin"/>
       </w:r>
       <w:r>
@@ -675,7 +1600,7 @@
           <w:rFonts w:ascii="Times New Roman" w:eastAsia="Times New Roman" w:hAnsi="Times New Roman" w:cs="Times New Roman"/>
           <w:lang w:eastAsia="en-GB"/>
         </w:rPr>
-        <w:instrText xml:space="preserve"> HYPERLINK "https://www.linkedin.com/in/kasun-rathnayake-a33b83124/" </w:instrText>
+        <w:instrText xml:space="preserve"> HYPERLINK "https://www.linkedin.com/in/iamshimak/" </w:instrText>
       </w:r>
       <w:r>
         <w:rPr>
@@ -704,7 +1629,7 @@
           <w:shd w:val="clear" w:color="auto" w:fill="FFFFFF"/>
           <w:lang w:eastAsia="en-GB"/>
         </w:rPr>
-        <w:instrText xml:space="preserve"> INCLUDEPICTURE "https://media-exp1.licdn.com/dms/image/C5603AQF98xr8aZoebQ/profile-displayphoto-shrink_100_100/0/1519156109769?e=1637193600&amp;v=beta&amp;t=4P7DzU9DptmtRpT7ZkouKtMgNb29IHFrNOJLediXG8E" \* MERGEFORMATINET </w:instrText>
+        <w:instrText xml:space="preserve"> INCLUDEPICTURE "https://media-exp1.licdn.com/dms/image/C4D03AQGrMK2khNs5mA/profile-displayphoto-shrink_100_100/0/1517372672976?e=1637193600&amp;v=beta&amp;t=OwkxTwfK8o9_o_XUm2Yii3qrdnLjF0ONkGrGNsW5pao" \* MERGEFORMATINET </w:instrText>
       </w:r>
       <w:r>
         <w:rPr>
@@ -728,11 +1653,11 @@
           <w:lang w:eastAsia="en-GB"/>
         </w:rPr>
         <w:drawing>
-          <wp:inline distT="0" distB="0" distL="0" distR="0" wp14:anchorId="50F0B489" wp14:editId="2D2AD7D8">
+          <wp:inline distT="0" distB="0" distL="0" distR="0" wp14:anchorId="45E8DF97" wp14:editId="72DB5192">
             <wp:extent cx="707390" cy="707390"/>
             <wp:effectExtent l="0" t="0" r="3810" b="3810"/>
-            <wp:docPr id="11" name="Picture 11" descr="Kasun Rathnayake">
-              <a:hlinkClick xmlns:a="http://schemas.openxmlformats.org/drawingml/2006/main" r:id="rId11"/>
+            <wp:docPr id="10" name="Picture 10" descr="Ahamed Shimak">
+              <a:hlinkClick xmlns:a="http://schemas.openxmlformats.org/drawingml/2006/main" r:id="rId12"/>
             </wp:docPr>
             <wp:cNvGraphicFramePr>
               <a:graphicFrameLocks xmlns:a="http://schemas.openxmlformats.org/drawingml/2006/main" noChangeAspect="1"/>
@@ -741,15 +1666,15 @@
               <a:graphicData uri="http://schemas.openxmlformats.org/drawingml/2006/picture">
                 <pic:pic xmlns:pic="http://schemas.openxmlformats.org/drawingml/2006/picture">
                   <pic:nvPicPr>
-                    <pic:cNvPr id="0" name="ember944" descr="Kasun Rathnayake">
-                      <a:hlinkClick r:id="rId11"/>
+                    <pic:cNvPr id="0" name="ember940" descr="Ahamed Shimak">
+                      <a:hlinkClick r:id="rId12"/>
                     </pic:cNvPr>
                     <pic:cNvPicPr>
                       <a:picLocks noChangeAspect="1" noChangeArrowheads="1"/>
                     </pic:cNvPicPr>
                   </pic:nvPicPr>
                   <pic:blipFill>
-                    <a:blip r:embed="rId12">
+                    <a:blip r:embed="rId13">
                       <a:extLst>
                         <a:ext uri="{28A0092B-C50C-407E-A947-70E740481C1C}">
                           <a14:useLocalDpi xmlns:a14="http://schemas.microsoft.com/office/drawing/2010/main" val="0"/>
@@ -806,44 +1731,48 @@
         </w:rPr>
         <w:fldChar w:fldCharType="end"/>
       </w:r>
-    </w:p>
-    <w:p>
-      <w:pPr>
-        <w:rPr>
-          <w:color w:val="4472C4" w:themeColor="accent1"/>
-        </w:rPr>
-      </w:pPr>
-      <w:r>
-        <w:rPr>
-          <w:color w:val="4472C4" w:themeColor="accent1"/>
-        </w:rPr>
-        <w:t>Kasun Rathnayake</w:t>
-      </w:r>
-    </w:p>
-    <w:p>
-      <w:pPr>
-        <w:rPr>
-          <w:color w:val="4472C4" w:themeColor="accent1"/>
-        </w:rPr>
-      </w:pPr>
-      <w:r>
-        <w:rPr>
-          <w:color w:val="4472C4" w:themeColor="accent1"/>
-        </w:rPr>
-        <w:t>Software Engineering</w:t>
-      </w:r>
-    </w:p>
-    <w:p>
-      <w:pPr>
-        <w:rPr>
-          <w:color w:val="4472C4" w:themeColor="accent1"/>
-        </w:rPr>
-      </w:pPr>
-      <w:r>
-        <w:rPr>
-          <w:color w:val="4472C4" w:themeColor="accent1"/>
-        </w:rPr>
-        <w:t>August 23, 2021, Kasun and Asanka were students together</w:t>
+      <w:r>
+        <w:tab/>
+        <w:t xml:space="preserve"> </w:t>
+      </w:r>
+    </w:p>
+    <w:p>
+      <w:pPr>
+        <w:rPr>
+          <w:color w:val="4472C4" w:themeColor="accent1"/>
+        </w:rPr>
+      </w:pPr>
+      <w:r>
+        <w:rPr>
+          <w:color w:val="4472C4" w:themeColor="accent1"/>
+        </w:rPr>
+        <w:t>Ahamed Shimak</w:t>
+      </w:r>
+    </w:p>
+    <w:p>
+      <w:pPr>
+        <w:rPr>
+          <w:color w:val="4472C4" w:themeColor="accent1"/>
+        </w:rPr>
+      </w:pPr>
+      <w:r>
+        <w:rPr>
+          <w:color w:val="4472C4" w:themeColor="accent1"/>
+        </w:rPr>
+        <w:t>iOS | .NET</w:t>
+      </w:r>
+    </w:p>
+    <w:p>
+      <w:pPr>
+        <w:rPr>
+          <w:color w:val="4472C4" w:themeColor="accent1"/>
+        </w:rPr>
+      </w:pPr>
+      <w:r>
+        <w:rPr>
+          <w:color w:val="4472C4" w:themeColor="accent1"/>
+        </w:rPr>
+        <w:t>August 24, 2021, Ahamed worked with Asanka in different groups</w:t>
       </w:r>
     </w:p>
     <w:p/>
@@ -860,11 +1789,9 @@
           <w:shd w:val="clear" w:color="auto" w:fill="FFFFFF"/>
           <w:lang w:eastAsia="en-GB"/>
         </w:rPr>
-        <w:t>Asanka is well organized, diligent, and a fast learner. Being a fast learner helped him understand the market fit and quickly choose the right path to success. Also he is a good leader , he played a great role as a leader at university group projects. I think these great personalities of Asanka will move him to top of the idustry. It was a pleasure to study with Asanka. Best of luck , Asanka.</w:t>
-      </w:r>
-    </w:p>
-    <w:p/>
-    <w:p/>
+        <w:t>I've worked alongside Asanka for close to one and a half years now. In that one and half years, I’ve seen him learning IFS’ various components and excelled in those areas. Asanka has grown as quickly as GCSO has, and his willingness to learn and take on these new responsibilities is something to be desired in any professional.</w:t>
+      </w:r>
+    </w:p>
     <w:p>
       <w:pPr>
         <w:rPr>
@@ -889,7 +1816,7 @@
           <w:rFonts w:ascii="Times New Roman" w:eastAsia="Times New Roman" w:hAnsi="Times New Roman" w:cs="Times New Roman"/>
           <w:lang w:eastAsia="en-GB"/>
         </w:rPr>
-        <w:instrText xml:space="preserve"> HYPERLINK "https://www.linkedin.com/in/rumeshmax/" </w:instrText>
+        <w:instrText xml:space="preserve"> HYPERLINK "https://www.linkedin.com/in/kasun-rathnayake-a33b83124/" </w:instrText>
       </w:r>
       <w:r>
         <w:rPr>
@@ -918,7 +1845,7 @@
           <w:shd w:val="clear" w:color="auto" w:fill="FFFFFF"/>
           <w:lang w:eastAsia="en-GB"/>
         </w:rPr>
-        <w:instrText xml:space="preserve"> INCLUDEPICTURE "https://media-exp1.licdn.com/dms/image/C4E03AQG1llFBGA7AIg/profile-displayphoto-shrink_100_100/0/1599032538869?e=1637193600&amp;v=beta&amp;t=qkr8MbUYTWYjGrCd0cpfilIoVkehbdVpbg9RPZy-3WU" \* MERGEFORMATINET </w:instrText>
+        <w:instrText xml:space="preserve"> INCLUDEPICTURE "https://media-exp1.licdn.com/dms/image/C5603AQF98xr8aZoebQ/profile-displayphoto-shrink_100_100/0/1519156109769?e=1637193600&amp;v=beta&amp;t=4P7DzU9DptmtRpT7ZkouKtMgNb29IHFrNOJLediXG8E" \* MERGEFORMATINET </w:instrText>
       </w:r>
       <w:r>
         <w:rPr>
@@ -942,11 +1869,11 @@
           <w:lang w:eastAsia="en-GB"/>
         </w:rPr>
         <w:drawing>
-          <wp:inline distT="0" distB="0" distL="0" distR="0" wp14:anchorId="4AEBE83C" wp14:editId="02F8355A">
+          <wp:inline distT="0" distB="0" distL="0" distR="0" wp14:anchorId="50F0B489" wp14:editId="2D2AD7D8">
             <wp:extent cx="707390" cy="707390"/>
             <wp:effectExtent l="0" t="0" r="3810" b="3810"/>
-            <wp:docPr id="12" name="Picture 12" descr="Rumesh Aponso (RMAX)">
-              <a:hlinkClick xmlns:a="http://schemas.openxmlformats.org/drawingml/2006/main" r:id="rId13"/>
+            <wp:docPr id="11" name="Picture 11" descr="Kasun Rathnayake">
+              <a:hlinkClick xmlns:a="http://schemas.openxmlformats.org/drawingml/2006/main" r:id="rId14"/>
             </wp:docPr>
             <wp:cNvGraphicFramePr>
               <a:graphicFrameLocks xmlns:a="http://schemas.openxmlformats.org/drawingml/2006/main" noChangeAspect="1"/>
@@ -955,15 +1882,15 @@
               <a:graphicData uri="http://schemas.openxmlformats.org/drawingml/2006/picture">
                 <pic:pic xmlns:pic="http://schemas.openxmlformats.org/drawingml/2006/picture">
                   <pic:nvPicPr>
-                    <pic:cNvPr id="0" name="ember948" descr="Rumesh Aponso (RMAX)">
-                      <a:hlinkClick r:id="rId13"/>
+                    <pic:cNvPr id="0" name="ember944" descr="Kasun Rathnayake">
+                      <a:hlinkClick r:id="rId14"/>
                     </pic:cNvPr>
                     <pic:cNvPicPr>
                       <a:picLocks noChangeAspect="1" noChangeArrowheads="1"/>
                     </pic:cNvPicPr>
                   </pic:nvPicPr>
                   <pic:blipFill>
-                    <a:blip r:embed="rId14">
+                    <a:blip r:embed="rId15">
                       <a:extLst>
                         <a:ext uri="{28A0092B-C50C-407E-A947-70E740481C1C}">
                           <a14:useLocalDpi xmlns:a14="http://schemas.microsoft.com/office/drawing/2010/main" val="0"/>
@@ -1020,6 +1947,221 @@
         </w:rPr>
         <w:fldChar w:fldCharType="end"/>
       </w:r>
+    </w:p>
+    <w:p>
+      <w:pPr>
+        <w:rPr>
+          <w:color w:val="4472C4" w:themeColor="accent1"/>
+        </w:rPr>
+      </w:pPr>
+      <w:r>
+        <w:rPr>
+          <w:color w:val="4472C4" w:themeColor="accent1"/>
+        </w:rPr>
+        <w:t>Kasun Rathnayake</w:t>
+      </w:r>
+    </w:p>
+    <w:p>
+      <w:pPr>
+        <w:rPr>
+          <w:color w:val="4472C4" w:themeColor="accent1"/>
+        </w:rPr>
+      </w:pPr>
+      <w:r>
+        <w:rPr>
+          <w:color w:val="4472C4" w:themeColor="accent1"/>
+        </w:rPr>
+        <w:t>Software Engineering</w:t>
+      </w:r>
+    </w:p>
+    <w:p>
+      <w:pPr>
+        <w:rPr>
+          <w:color w:val="4472C4" w:themeColor="accent1"/>
+        </w:rPr>
+      </w:pPr>
+      <w:r>
+        <w:rPr>
+          <w:color w:val="4472C4" w:themeColor="accent1"/>
+        </w:rPr>
+        <w:t>August 23, 2021, Kasun and Asanka were students together</w:t>
+      </w:r>
+    </w:p>
+    <w:p/>
+    <w:p>
+      <w:pPr>
+        <w:rPr>
+          <w:rFonts w:ascii="Times New Roman" w:eastAsia="Times New Roman" w:hAnsi="Times New Roman" w:cs="Times New Roman"/>
+          <w:lang w:eastAsia="en-GB"/>
+        </w:rPr>
+      </w:pPr>
+      <w:r>
+        <w:rPr>
+          <w:rFonts w:ascii="Segoe UI" w:eastAsia="Times New Roman" w:hAnsi="Segoe UI" w:cs="Segoe UI"/>
+          <w:shd w:val="clear" w:color="auto" w:fill="FFFFFF"/>
+          <w:lang w:eastAsia="en-GB"/>
+        </w:rPr>
+        <w:t>Asanka is well organized, diligent, and a fast learner. Being a fast learner helped him understand the market fit and quickly choose the right path to success. Also he is a good leader , he played a great role as a leader at university group projects. I think these great personalities of Asanka will move him to top of the idustry. It was a pleasure to study with Asanka. Best of luck , Asanka.</w:t>
+      </w:r>
+    </w:p>
+    <w:p/>
+    <w:p/>
+    <w:p>
+      <w:pPr>
+        <w:rPr>
+          <w:rFonts w:ascii="Segoe UI" w:eastAsia="Times New Roman" w:hAnsi="Segoe UI" w:cs="Segoe UI"/>
+          <w:color w:val="0000FF"/>
+          <w:sz w:val="18"/>
+          <w:szCs w:val="18"/>
+          <w:u w:val="single"/>
+          <w:shd w:val="clear" w:color="auto" w:fill="FFFFFF"/>
+          <w:lang w:eastAsia="en-GB"/>
+        </w:rPr>
+      </w:pPr>
+      <w:r>
+        <w:rPr>
+          <w:rFonts w:ascii="Times New Roman" w:eastAsia="Times New Roman" w:hAnsi="Times New Roman" w:cs="Times New Roman"/>
+          <w:lang w:eastAsia="en-GB"/>
+        </w:rPr>
+        <w:lastRenderedPageBreak/>
+        <w:fldChar w:fldCharType="begin"/>
+      </w:r>
+      <w:r>
+        <w:rPr>
+          <w:rFonts w:ascii="Times New Roman" w:eastAsia="Times New Roman" w:hAnsi="Times New Roman" w:cs="Times New Roman"/>
+          <w:lang w:eastAsia="en-GB"/>
+        </w:rPr>
+        <w:instrText xml:space="preserve"> HYPERLINK "https://www.linkedin.com/in/rumeshmax/" </w:instrText>
+      </w:r>
+      <w:r>
+        <w:rPr>
+          <w:rFonts w:ascii="Times New Roman" w:eastAsia="Times New Roman" w:hAnsi="Times New Roman" w:cs="Times New Roman"/>
+          <w:lang w:eastAsia="en-GB"/>
+        </w:rPr>
+        <w:fldChar w:fldCharType="separate"/>
+      </w:r>
+      <w:r>
+        <w:rPr>
+          <w:rFonts w:ascii="Segoe UI" w:eastAsia="Times New Roman" w:hAnsi="Segoe UI" w:cs="Segoe UI"/>
+          <w:color w:val="0000FF"/>
+          <w:sz w:val="18"/>
+          <w:szCs w:val="18"/>
+          <w:shd w:val="clear" w:color="auto" w:fill="FFFFFF"/>
+          <w:lang w:eastAsia="en-GB"/>
+        </w:rPr>
+        <w:fldChar w:fldCharType="begin"/>
+      </w:r>
+      <w:r>
+        <w:rPr>
+          <w:rFonts w:ascii="Segoe UI" w:eastAsia="Times New Roman" w:hAnsi="Segoe UI" w:cs="Segoe UI"/>
+          <w:color w:val="0000FF"/>
+          <w:sz w:val="18"/>
+          <w:szCs w:val="18"/>
+          <w:shd w:val="clear" w:color="auto" w:fill="FFFFFF"/>
+          <w:lang w:eastAsia="en-GB"/>
+        </w:rPr>
+        <w:instrText xml:space="preserve"> INCLUDEPICTURE "https://media-exp1.licdn.com/dms/image/C4E03AQG1llFBGA7AIg/profile-displayphoto-shrink_100_100/0/1599032538869?e=1637193600&amp;v=beta&amp;t=qkr8MbUYTWYjGrCd0cpfilIoVkehbdVpbg9RPZy-3WU" \* MERGEFORMATINET </w:instrText>
+      </w:r>
+      <w:r>
+        <w:rPr>
+          <w:rFonts w:ascii="Segoe UI" w:eastAsia="Times New Roman" w:hAnsi="Segoe UI" w:cs="Segoe UI"/>
+          <w:color w:val="0000FF"/>
+          <w:sz w:val="18"/>
+          <w:szCs w:val="18"/>
+          <w:shd w:val="clear" w:color="auto" w:fill="FFFFFF"/>
+          <w:lang w:eastAsia="en-GB"/>
+        </w:rPr>
+        <w:fldChar w:fldCharType="separate"/>
+      </w:r>
+      <w:r>
+        <w:rPr>
+          <w:rFonts w:ascii="Segoe UI" w:eastAsia="Times New Roman" w:hAnsi="Segoe UI" w:cs="Segoe UI"/>
+          <w:noProof/>
+          <w:color w:val="0000FF"/>
+          <w:sz w:val="18"/>
+          <w:szCs w:val="18"/>
+          <w:shd w:val="clear" w:color="auto" w:fill="FFFFFF"/>
+          <w:lang w:eastAsia="en-GB"/>
+        </w:rPr>
+        <w:drawing>
+          <wp:inline distT="0" distB="0" distL="0" distR="0" wp14:anchorId="4AEBE83C" wp14:editId="02F8355A">
+            <wp:extent cx="707390" cy="707390"/>
+            <wp:effectExtent l="0" t="0" r="3810" b="3810"/>
+            <wp:docPr id="12" name="Picture 12" descr="Rumesh Aponso (RMAX)">
+              <a:hlinkClick xmlns:a="http://schemas.openxmlformats.org/drawingml/2006/main" r:id="rId16"/>
+            </wp:docPr>
+            <wp:cNvGraphicFramePr>
+              <a:graphicFrameLocks xmlns:a="http://schemas.openxmlformats.org/drawingml/2006/main" noChangeAspect="1"/>
+            </wp:cNvGraphicFramePr>
+            <a:graphic xmlns:a="http://schemas.openxmlformats.org/drawingml/2006/main">
+              <a:graphicData uri="http://schemas.openxmlformats.org/drawingml/2006/picture">
+                <pic:pic xmlns:pic="http://schemas.openxmlformats.org/drawingml/2006/picture">
+                  <pic:nvPicPr>
+                    <pic:cNvPr id="0" name="ember948" descr="Rumesh Aponso (RMAX)">
+                      <a:hlinkClick r:id="rId16"/>
+                    </pic:cNvPr>
+                    <pic:cNvPicPr>
+                      <a:picLocks noChangeAspect="1" noChangeArrowheads="1"/>
+                    </pic:cNvPicPr>
+                  </pic:nvPicPr>
+                  <pic:blipFill>
+                    <a:blip r:embed="rId17">
+                      <a:extLst>
+                        <a:ext uri="{28A0092B-C50C-407E-A947-70E740481C1C}">
+                          <a14:useLocalDpi xmlns:a14="http://schemas.microsoft.com/office/drawing/2010/main" val="0"/>
+                        </a:ext>
+                      </a:extLst>
+                    </a:blip>
+                    <a:srcRect/>
+                    <a:stretch>
+                      <a:fillRect/>
+                    </a:stretch>
+                  </pic:blipFill>
+                  <pic:spPr bwMode="auto">
+                    <a:xfrm>
+                      <a:off x="0" y="0"/>
+                      <a:ext cx="707390" cy="707390"/>
+                    </a:xfrm>
+                    <a:prstGeom prst="rect">
+                      <a:avLst/>
+                    </a:prstGeom>
+                    <a:noFill/>
+                    <a:ln>
+                      <a:noFill/>
+                    </a:ln>
+                  </pic:spPr>
+                </pic:pic>
+              </a:graphicData>
+            </a:graphic>
+          </wp:inline>
+        </w:drawing>
+      </w:r>
+      <w:r>
+        <w:rPr>
+          <w:rFonts w:ascii="Segoe UI" w:eastAsia="Times New Roman" w:hAnsi="Segoe UI" w:cs="Segoe UI"/>
+          <w:color w:val="0000FF"/>
+          <w:sz w:val="18"/>
+          <w:szCs w:val="18"/>
+          <w:shd w:val="clear" w:color="auto" w:fill="FFFFFF"/>
+          <w:lang w:eastAsia="en-GB"/>
+        </w:rPr>
+        <w:fldChar w:fldCharType="end"/>
+      </w:r>
+    </w:p>
+    <w:p>
+      <w:pPr>
+        <w:rPr>
+          <w:rFonts w:ascii="Times New Roman" w:eastAsia="Times New Roman" w:hAnsi="Times New Roman" w:cs="Times New Roman"/>
+          <w:lang w:eastAsia="en-GB"/>
+        </w:rPr>
+      </w:pPr>
+      <w:r>
+        <w:rPr>
+          <w:rFonts w:ascii="Times New Roman" w:eastAsia="Times New Roman" w:hAnsi="Times New Roman" w:cs="Times New Roman"/>
+          <w:lang w:eastAsia="en-GB"/>
+        </w:rPr>
+        <w:fldChar w:fldCharType="end"/>
+      </w:r>
       <w:r>
         <w:tab/>
         <w:t xml:space="preserve"> </w:t>
@@ -1084,15 +2226,6 @@
     <w:p/>
     <w:p/>
     <w:p/>
-    <w:p/>
-    <w:p/>
-    <w:p/>
-    <w:p/>
-    <w:p/>
-    <w:p/>
-    <w:p/>
-    <w:p/>
-    <w:p/>
     <w:p>
       <w:pPr>
         <w:rPr>
@@ -1110,7 +2243,6 @@
           <w:rFonts w:ascii="Times New Roman" w:eastAsia="Times New Roman" w:hAnsi="Times New Roman" w:cs="Times New Roman"/>
           <w:lang w:eastAsia="en-GB"/>
         </w:rPr>
-        <w:lastRenderedPageBreak/>
         <w:fldChar w:fldCharType="begin"/>
       </w:r>
       <w:r>
@@ -1175,7 +2307,7 @@
             <wp:extent cx="707390" cy="707390"/>
             <wp:effectExtent l="0" t="0" r="3810" b="3810"/>
             <wp:docPr id="13" name="Picture 13" descr="Gayan Jeewantha">
-              <a:hlinkClick xmlns:a="http://schemas.openxmlformats.org/drawingml/2006/main" r:id="rId15"/>
+              <a:hlinkClick xmlns:a="http://schemas.openxmlformats.org/drawingml/2006/main" r:id="rId18"/>
             </wp:docPr>
             <wp:cNvGraphicFramePr>
               <a:graphicFrameLocks xmlns:a="http://schemas.openxmlformats.org/drawingml/2006/main" noChangeAspect="1"/>
@@ -1185,14 +2317,14 @@
                 <pic:pic xmlns:pic="http://schemas.openxmlformats.org/drawingml/2006/picture">
                   <pic:nvPicPr>
                     <pic:cNvPr id="0" name="ember952" descr="Gayan Jeewantha">
-                      <a:hlinkClick r:id="rId15"/>
+                      <a:hlinkClick r:id="rId18"/>
                     </pic:cNvPr>
                     <pic:cNvPicPr>
                       <a:picLocks noChangeAspect="1" noChangeArrowheads="1"/>
                     </pic:cNvPicPr>
                   </pic:nvPicPr>
                   <pic:blipFill>
-                    <a:blip r:embed="rId16">
+                    <a:blip r:embed="rId19">
                       <a:extLst>
                         <a:ext uri="{28A0092B-C50C-407E-A947-70E740481C1C}">
                           <a14:useLocalDpi xmlns:a14="http://schemas.microsoft.com/office/drawing/2010/main" val="0"/>
@@ -2091,6 +3223,18 @@
     <w:basedOn w:val="DefaultParagraphFont"/>
     <w:rsid w:val="00093C23"/>
   </w:style>
+  <w:style w:type="character" w:styleId="FollowedHyperlink">
+    <w:name w:val="FollowedHyperlink"/>
+    <w:basedOn w:val="DefaultParagraphFont"/>
+    <w:uiPriority w:val="99"/>
+    <w:semiHidden/>
+    <w:unhideWhenUsed/>
+    <w:rsid w:val="0039651C"/>
+    <w:rPr>
+      <w:color w:val="954F72" w:themeColor="followedHyperlink"/>
+      <w:u w:val="single"/>
+    </w:rPr>
+  </w:style>
 </w:styles>
 </file>
 

</xml_diff>